<commit_message>
avances en la estructura del informa
</commit_message>
<xml_diff>
--- a/InformeF Agosto 2015.docx
+++ b/InformeF Agosto 2015.docx
@@ -10,8 +10,6 @@
           <w:sz w:val="24"/>
         </w:rPr>
       </w:pPr>
-      <w:bookmarkStart w:id="0" w:name="_GoBack"/>
-      <w:bookmarkEnd w:id="0"/>
       <w:r>
         <w:rPr>
           <w:noProof/>
@@ -408,7 +406,7 @@
         </w:sectPr>
       </w:pPr>
     </w:p>
-    <w:bookmarkStart w:id="1" w:name="_Ref405455820" w:displacedByCustomXml="next"/>
+    <w:bookmarkStart w:id="0" w:name="_Ref405455820" w:displacedByCustomXml="next"/>
     <w:sdt>
       <w:sdtPr>
         <w:rPr>
@@ -448,7 +446,7 @@
             </w:rPr>
             <w:t>Índice</w:t>
           </w:r>
-          <w:bookmarkEnd w:id="1"/>
+          <w:bookmarkEnd w:id="0"/>
         </w:p>
         <w:p>
           <w:pPr>
@@ -3683,11 +3681,11 @@
       <w:pPr>
         <w:pStyle w:val="Ttulo1"/>
       </w:pPr>
-      <w:bookmarkStart w:id="2" w:name="h.5eekowx7m98q" w:colFirst="0" w:colLast="0"/>
-      <w:bookmarkStart w:id="3" w:name="h.vjv830dxdbj8" w:colFirst="0" w:colLast="0"/>
-      <w:bookmarkStart w:id="4" w:name="_Toc425868280"/>
+      <w:bookmarkStart w:id="1" w:name="h.5eekowx7m98q" w:colFirst="0" w:colLast="0"/>
+      <w:bookmarkStart w:id="2" w:name="h.vjv830dxdbj8" w:colFirst="0" w:colLast="0"/>
+      <w:bookmarkStart w:id="3" w:name="_Toc425868280"/>
+      <w:bookmarkEnd w:id="1"/>
       <w:bookmarkEnd w:id="2"/>
-      <w:bookmarkEnd w:id="3"/>
       <w:r>
         <w:lastRenderedPageBreak/>
         <w:t>Introducció</w:t>
@@ -3695,18 +3693,31 @@
       <w:r>
         <w:t>n</w:t>
       </w:r>
+      <w:bookmarkEnd w:id="3"/>
+    </w:p>
+    <w:p>
+      <w:pPr>
+        <w:pStyle w:val="Ttulo2"/>
+      </w:pPr>
+      <w:bookmarkStart w:id="4" w:name="_Toc425868281"/>
+      <w:r>
+        <w:t>Documentación</w:t>
+      </w:r>
+      <w:r>
+        <w:t xml:space="preserve"> de API</w:t>
+      </w:r>
       <w:bookmarkEnd w:id="4"/>
     </w:p>
     <w:p>
       <w:pPr>
         <w:pStyle w:val="Ttulo2"/>
       </w:pPr>
-      <w:bookmarkStart w:id="5" w:name="_Toc425868281"/>
-      <w:r>
-        <w:t>Documentación</w:t>
-      </w:r>
-      <w:r>
-        <w:t xml:space="preserve"> de API</w:t>
+      <w:bookmarkStart w:id="5" w:name="_Toc425868282"/>
+      <w:r>
+        <w:t>Problema</w:t>
+      </w:r>
+      <w:r>
+        <w:t xml:space="preserve"> y Motivación</w:t>
       </w:r>
       <w:bookmarkEnd w:id="5"/>
     </w:p>
@@ -3714,47 +3725,34 @@
       <w:pPr>
         <w:pStyle w:val="Ttulo2"/>
       </w:pPr>
-      <w:bookmarkStart w:id="6" w:name="_Toc425868282"/>
-      <w:r>
-        <w:t>Problema</w:t>
-      </w:r>
-      <w:r>
-        <w:t xml:space="preserve"> y Motivación</w:t>
+      <w:bookmarkStart w:id="6" w:name="_Toc425868283"/>
+      <w:r>
+        <w:t>Una Solución</w:t>
       </w:r>
       <w:bookmarkEnd w:id="6"/>
     </w:p>
     <w:p>
+      <w:r>
+        <w:t xml:space="preserve">Hablar de destacar directivas y de la necesidad de mayor automatización pues la asignación manual de directivas es muy </w:t>
+      </w:r>
+      <w:proofErr w:type="gramStart"/>
+      <w:r>
+        <w:t>tediosa</w:t>
+      </w:r>
+      <w:proofErr w:type="gramEnd"/>
+      <w:r>
+        <w:t xml:space="preserve"> y toma mucho tiempo.</w:t>
+      </w:r>
+    </w:p>
+    <w:p>
       <w:pPr>
         <w:pStyle w:val="Ttulo2"/>
       </w:pPr>
-      <w:bookmarkStart w:id="7" w:name="_Toc425868283"/>
-      <w:r>
-        <w:t>Una Solución</w:t>
+      <w:bookmarkStart w:id="7" w:name="_Toc425868284"/>
+      <w:r>
+        <w:t>Objetivos</w:t>
       </w:r>
       <w:bookmarkEnd w:id="7"/>
-    </w:p>
-    <w:p>
-      <w:r>
-        <w:t xml:space="preserve">Hablar de destacar directivas y de la necesidad de mayor automatización pues la asignación manual de directivas es muy </w:t>
-      </w:r>
-      <w:proofErr w:type="gramStart"/>
-      <w:r>
-        <w:t>tediosa</w:t>
-      </w:r>
-      <w:proofErr w:type="gramEnd"/>
-      <w:r>
-        <w:t xml:space="preserve"> y toma mucho tiempo.</w:t>
-      </w:r>
-    </w:p>
-    <w:p>
-      <w:pPr>
-        <w:pStyle w:val="Ttulo2"/>
-      </w:pPr>
-      <w:bookmarkStart w:id="8" w:name="_Toc425868284"/>
-      <w:r>
-        <w:t>Objetivos</w:t>
-      </w:r>
-      <w:bookmarkEnd w:id="8"/>
     </w:p>
     <w:p>
       <w:pPr>
@@ -3787,62 +3785,62 @@
       <w:pPr>
         <w:pStyle w:val="Ttulo3"/>
       </w:pPr>
-      <w:bookmarkStart w:id="9" w:name="_Toc425868285"/>
+      <w:bookmarkStart w:id="8" w:name="_Toc425868285"/>
       <w:r>
         <w:t>Objetivos Generales</w:t>
       </w:r>
+      <w:bookmarkEnd w:id="8"/>
+    </w:p>
+    <w:p>
+      <w:pPr>
+        <w:pStyle w:val="Ttulo3"/>
+      </w:pPr>
+      <w:bookmarkStart w:id="9" w:name="_Toc425868286"/>
+      <w:r>
+        <w:t>Objetivos Específicos</w:t>
+      </w:r>
       <w:bookmarkEnd w:id="9"/>
     </w:p>
     <w:p>
       <w:pPr>
         <w:pStyle w:val="Ttulo3"/>
       </w:pPr>
-      <w:bookmarkStart w:id="10" w:name="_Toc425868286"/>
-      <w:r>
-        <w:t>Objetivos Específicos</w:t>
+      <w:bookmarkStart w:id="10" w:name="_Toc425868287"/>
+      <w:r>
+        <w:t>Metodología</w:t>
       </w:r>
       <w:bookmarkEnd w:id="10"/>
     </w:p>
     <w:p>
       <w:pPr>
-        <w:pStyle w:val="Ttulo3"/>
-      </w:pPr>
-      <w:bookmarkStart w:id="11" w:name="_Toc425868287"/>
-      <w:r>
-        <w:t>Metodología</w:t>
+        <w:pStyle w:val="Ttulo1"/>
+      </w:pPr>
+      <w:bookmarkStart w:id="11" w:name="_Toc425868288"/>
+      <w:r>
+        <w:t>Marco teórico y t</w:t>
+      </w:r>
+      <w:r>
+        <w:t>rabajos anteriores</w:t>
       </w:r>
       <w:bookmarkEnd w:id="11"/>
     </w:p>
     <w:p>
       <w:pPr>
-        <w:pStyle w:val="Ttulo1"/>
-      </w:pPr>
-      <w:bookmarkStart w:id="12" w:name="_Toc425868288"/>
-      <w:r>
-        <w:t>Marco teórico y t</w:t>
-      </w:r>
-      <w:r>
-        <w:t>rabajos anteriores</w:t>
+        <w:pStyle w:val="Ttulo2"/>
+      </w:pPr>
+      <w:bookmarkStart w:id="12" w:name="_Toc425868289"/>
+      <w:r>
+        <w:t xml:space="preserve">Importancia de comentarios en </w:t>
+      </w:r>
+      <w:proofErr w:type="spellStart"/>
+      <w:r>
+        <w:t>APIs</w:t>
+      </w:r>
+      <w:proofErr w:type="spellEnd"/>
+      <w:r>
+        <w:t xml:space="preserve"> y código fuente</w:t>
       </w:r>
       <w:bookmarkEnd w:id="12"/>
-    </w:p>
-    <w:p>
-      <w:pPr>
-        <w:pStyle w:val="Ttulo2"/>
-      </w:pPr>
-      <w:bookmarkStart w:id="13" w:name="_Toc425868289"/>
-      <w:r>
-        <w:t xml:space="preserve">Importancia de comentarios en </w:t>
-      </w:r>
-      <w:proofErr w:type="spellStart"/>
-      <w:r>
-        <w:t>APIs</w:t>
-      </w:r>
-      <w:proofErr w:type="spellEnd"/>
-      <w:r>
-        <w:t xml:space="preserve"> y código fuente</w:t>
-      </w:r>
-      <w:bookmarkEnd w:id="13"/>
     </w:p>
     <w:p>
       <w:pPr>
@@ -3872,7 +3870,7 @@
       <w:pPr>
         <w:pStyle w:val="Ttulo2"/>
       </w:pPr>
-      <w:bookmarkStart w:id="14" w:name="_Toc425868290"/>
+      <w:bookmarkStart w:id="13" w:name="_Toc425868290"/>
       <w:proofErr w:type="spellStart"/>
       <w:r>
         <w:t>Destacación</w:t>
@@ -3885,18 +3883,18 @@
       <w:r>
         <w:t>APIs</w:t>
       </w:r>
+      <w:bookmarkEnd w:id="13"/>
+      <w:proofErr w:type="spellEnd"/>
+    </w:p>
+    <w:p>
+      <w:pPr>
+        <w:pStyle w:val="Ttulo3"/>
+      </w:pPr>
+      <w:bookmarkStart w:id="14" w:name="_Toc425868291"/>
+      <w:r>
+        <w:t>Problema: Las directivas pueden pasar desapercibidas</w:t>
+      </w:r>
       <w:bookmarkEnd w:id="14"/>
-      <w:proofErr w:type="spellEnd"/>
-    </w:p>
-    <w:p>
-      <w:pPr>
-        <w:pStyle w:val="Ttulo3"/>
-      </w:pPr>
-      <w:bookmarkStart w:id="15" w:name="_Toc425868291"/>
-      <w:r>
-        <w:t>Problema: Las directivas pueden pasar desapercibidas</w:t>
-      </w:r>
-      <w:bookmarkEnd w:id="15"/>
     </w:p>
     <w:p>
       <w:pPr>
@@ -3914,7 +3912,7 @@
       <w:pPr>
         <w:pStyle w:val="Ttulo3"/>
       </w:pPr>
-      <w:bookmarkStart w:id="16" w:name="_Toc425868292"/>
+      <w:bookmarkStart w:id="15" w:name="_Toc425868292"/>
       <w:proofErr w:type="gramStart"/>
       <w:r>
         <w:t>eM</w:t>
@@ -3928,7 +3926,7 @@
       <w:r>
         <w:t>se</w:t>
       </w:r>
-      <w:bookmarkEnd w:id="16"/>
+      <w:bookmarkEnd w:id="15"/>
       <w:proofErr w:type="gramEnd"/>
     </w:p>
     <w:p>
@@ -3988,7 +3986,7 @@
       <w:pPr>
         <w:pStyle w:val="Ttulo3"/>
       </w:pPr>
-      <w:bookmarkStart w:id="17" w:name="_Toc425868293"/>
+      <w:bookmarkStart w:id="16" w:name="_Toc425868293"/>
       <w:proofErr w:type="spellStart"/>
       <w:r>
         <w:t>Syntax</w:t>
@@ -4005,7 +4003,7 @@
       <w:r>
         <w:t xml:space="preserve"> en editores de texto: Sublime Text</w:t>
       </w:r>
-      <w:bookmarkEnd w:id="17"/>
+      <w:bookmarkEnd w:id="16"/>
     </w:p>
     <w:p>
       <w:pPr>
@@ -4031,7 +4029,7 @@
       <w:pPr>
         <w:pStyle w:val="Ttulo2"/>
       </w:pPr>
-      <w:bookmarkStart w:id="18" w:name="_Toc425868294"/>
+      <w:bookmarkStart w:id="17" w:name="_Toc425868294"/>
       <w:r>
         <w:lastRenderedPageBreak/>
         <w:t xml:space="preserve">Trabajo de </w:t>
@@ -4042,121 +4040,361 @@
       <w:r>
         <w:t xml:space="preserve"> et al.</w:t>
       </w:r>
+      <w:bookmarkEnd w:id="17"/>
+    </w:p>
+    <w:p>
+      <w:r>
+        <w:t>Mencionar que el trabajo presenta una buena referencia de comparación al detectar directivas automáticamente, pues el trabajo obtuvo los porcentajes de keywords en cada directiva que encontraron</w:t>
+      </w:r>
+    </w:p>
+    <w:p>
+      <w:pPr>
+        <w:pStyle w:val="Ttulo3"/>
+      </w:pPr>
+      <w:bookmarkStart w:id="18" w:name="_Toc425868295"/>
+      <w:r>
+        <w:t>Keywords para detectar directivas</w:t>
+      </w:r>
       <w:bookmarkEnd w:id="18"/>
     </w:p>
     <w:p>
-      <w:r>
-        <w:t>Mencionar que el trabajo presenta una buena referencia de comparación al detectar directivas automáticamente, pues el trabajo obtuvo los porcentajes de keywords en cada directiva que encontraron</w:t>
-      </w:r>
-    </w:p>
-    <w:p>
       <w:pPr>
         <w:pStyle w:val="Ttulo3"/>
       </w:pPr>
-      <w:bookmarkStart w:id="19" w:name="_Toc425868295"/>
-      <w:r>
-        <w:t>Keywords para detectar directivas</w:t>
+      <w:bookmarkStart w:id="19" w:name="_Toc425868296"/>
+      <w:r>
+        <w:t>Taxonomía</w:t>
+      </w:r>
+      <w:r>
+        <w:t xml:space="preserve"> de directivas</w:t>
       </w:r>
       <w:bookmarkEnd w:id="19"/>
     </w:p>
     <w:p>
       <w:pPr>
+        <w:pStyle w:val="Ttulo1"/>
+      </w:pPr>
+      <w:bookmarkStart w:id="20" w:name="_Toc425868297"/>
+      <w:r>
+        <w:t>Desarrollo de &lt;</w:t>
+      </w:r>
+      <w:proofErr w:type="spellStart"/>
+      <w:r>
+        <w:t>NombrePrograma</w:t>
+      </w:r>
+      <w:proofErr w:type="spellEnd"/>
+      <w:r>
+        <w:t>&gt;</w:t>
+      </w:r>
+    </w:p>
+    <w:p>
+      <w:pPr>
+        <w:pStyle w:val="Prrafodelista"/>
+        <w:numPr>
+          <w:ilvl w:val="0"/>
+          <w:numId w:val="19"/>
+        </w:numPr>
+      </w:pPr>
+      <w:r>
+        <w:t>Objetivo y propósito de la Aplicación</w:t>
+      </w:r>
+    </w:p>
+    <w:p>
+      <w:pPr>
+        <w:pStyle w:val="Prrafodelista"/>
+        <w:numPr>
+          <w:ilvl w:val="0"/>
+          <w:numId w:val="19"/>
+        </w:numPr>
+      </w:pPr>
+      <w:proofErr w:type="spellStart"/>
+      <w:r>
+        <w:t>Pagina</w:t>
+      </w:r>
+      <w:proofErr w:type="spellEnd"/>
+      <w:r>
+        <w:t xml:space="preserve"> Web.</w:t>
+      </w:r>
+    </w:p>
+    <w:p>
+      <w:pPr>
+        <w:pStyle w:val="Prrafodelista"/>
+        <w:numPr>
+          <w:ilvl w:val="0"/>
+          <w:numId w:val="19"/>
+        </w:numPr>
+      </w:pPr>
+      <w:r>
+        <w:t>Visualización</w:t>
+      </w:r>
+      <w:r>
+        <w:t xml:space="preserve"> de comentarios</w:t>
+      </w:r>
+    </w:p>
+    <w:p>
+      <w:pPr>
+        <w:pStyle w:val="Prrafodelista"/>
+        <w:numPr>
+          <w:ilvl w:val="0"/>
+          <w:numId w:val="19"/>
+        </w:numPr>
+      </w:pPr>
+      <w:proofErr w:type="spellStart"/>
+      <w:r>
+        <w:t>Extraccion</w:t>
+      </w:r>
+      <w:proofErr w:type="spellEnd"/>
+      <w:r>
+        <w:t xml:space="preserve"> de comentarios</w:t>
+      </w:r>
+    </w:p>
+    <w:p>
+      <w:pPr>
+        <w:pStyle w:val="Prrafodelista"/>
+        <w:numPr>
+          <w:ilvl w:val="0"/>
+          <w:numId w:val="19"/>
+        </w:numPr>
+      </w:pPr>
+      <w:r>
+        <w:t>Pre-proceso de comentarios</w:t>
+      </w:r>
+    </w:p>
+    <w:p>
+      <w:pPr>
+        <w:pStyle w:val="Prrafodelista"/>
+        <w:numPr>
+          <w:ilvl w:val="0"/>
+          <w:numId w:val="19"/>
+        </w:numPr>
+      </w:pPr>
+      <w:proofErr w:type="spellStart"/>
+      <w:r>
+        <w:t>Exportacion</w:t>
+      </w:r>
+      <w:proofErr w:type="spellEnd"/>
+      <w:r>
+        <w:t xml:space="preserve"> de resultados</w:t>
+      </w:r>
+    </w:p>
+    <w:p>
+      <w:pPr>
+        <w:pStyle w:val="Prrafodelista"/>
+        <w:numPr>
+          <w:ilvl w:val="0"/>
+          <w:numId w:val="19"/>
+        </w:numPr>
+      </w:pPr>
+      <w:r>
+        <w:t>Desarrollo Futuro e Ideas Propuestas</w:t>
+      </w:r>
+    </w:p>
+    <w:p>
+      <w:pPr>
+        <w:pStyle w:val="Ttulo1"/>
+      </w:pPr>
+      <w:r>
+        <w:t>Revisión Manual de Comentarios de API</w:t>
+      </w:r>
+    </w:p>
+    <w:p>
+      <w:pPr>
+        <w:pStyle w:val="Prrafodelista"/>
+        <w:numPr>
+          <w:ilvl w:val="0"/>
+          <w:numId w:val="23"/>
+        </w:numPr>
+      </w:pPr>
+      <w:r>
+        <w:t>Por qué una revisión manual (por Weka .</w:t>
+      </w:r>
+      <w:proofErr w:type="spellStart"/>
+      <w:r>
+        <w:t>arff</w:t>
+      </w:r>
+      <w:proofErr w:type="spellEnd"/>
+      <w:r>
+        <w:t xml:space="preserve">, por datos de Monperrus balanceados </w:t>
+      </w:r>
+      <w:proofErr w:type="spellStart"/>
+      <w:r>
+        <w:t>dir</w:t>
+      </w:r>
+      <w:proofErr w:type="spellEnd"/>
+      <w:r>
+        <w:t xml:space="preserve"> vs non-</w:t>
+      </w:r>
+      <w:proofErr w:type="spellStart"/>
+      <w:r>
+        <w:t>dir</w:t>
+      </w:r>
+      <w:proofErr w:type="spellEnd"/>
+      <w:r>
+        <w:t>, por necesidad de datos comprendidos por nosotros y para usarlos en Weka)</w:t>
+      </w:r>
+      <w:bookmarkStart w:id="21" w:name="_GoBack"/>
+      <w:bookmarkEnd w:id="21"/>
+    </w:p>
+    <w:p>
+      <w:pPr>
+        <w:pStyle w:val="Prrafodelista"/>
+        <w:numPr>
+          <w:ilvl w:val="0"/>
+          <w:numId w:val="23"/>
+        </w:numPr>
+      </w:pPr>
+      <w:r>
+        <w:t xml:space="preserve">Conjunto de datos elegido. 500 comentarios de 3 </w:t>
+      </w:r>
+      <w:proofErr w:type="spellStart"/>
+      <w:r>
+        <w:t>apis</w:t>
+      </w:r>
+      <w:proofErr w:type="spellEnd"/>
+      <w:r>
+        <w:t xml:space="preserve">. </w:t>
+      </w:r>
+      <w:proofErr w:type="spellStart"/>
+      <w:r>
+        <w:t>Randomizado</w:t>
+      </w:r>
+      <w:proofErr w:type="spellEnd"/>
+      <w:r>
+        <w:t>. Sin @</w:t>
+      </w:r>
+      <w:proofErr w:type="spellStart"/>
+      <w:r>
+        <w:t>throws</w:t>
+      </w:r>
+      <w:proofErr w:type="spellEnd"/>
+      <w:r>
+        <w:t xml:space="preserve">. Solo </w:t>
+      </w:r>
+      <w:proofErr w:type="spellStart"/>
+      <w:r>
+        <w:t>Metodos</w:t>
+      </w:r>
+      <w:proofErr w:type="spellEnd"/>
+      <w:r>
+        <w:t>. Solo mayores a 3 o 4 (revisar cuantas) líneas.</w:t>
+      </w:r>
+    </w:p>
+    <w:p>
+      <w:pPr>
+        <w:pStyle w:val="Prrafodelista"/>
+        <w:numPr>
+          <w:ilvl w:val="0"/>
+          <w:numId w:val="23"/>
+        </w:numPr>
+      </w:pPr>
+      <w:r>
+        <w:t>Método de Revisión (una explicación de cómo fueron revisados los comentarios)</w:t>
+      </w:r>
+    </w:p>
+    <w:p>
+      <w:pPr>
+        <w:pStyle w:val="Prrafodelista"/>
+        <w:numPr>
+          <w:ilvl w:val="0"/>
+          <w:numId w:val="23"/>
+        </w:numPr>
+      </w:pPr>
+      <w:r>
+        <w:t>Conjunto de datos preliminar (mencionar que sirvió de prueba y entregó información, intuición)</w:t>
+      </w:r>
+    </w:p>
+    <w:p>
+      <w:pPr>
+        <w:pStyle w:val="Prrafodelista"/>
+        <w:numPr>
+          <w:ilvl w:val="0"/>
+          <w:numId w:val="23"/>
+        </w:numPr>
+      </w:pPr>
+      <w:r>
+        <w:t>Discusión y Observaciones</w:t>
+      </w:r>
+    </w:p>
+    <w:p>
+      <w:pPr>
+        <w:pStyle w:val="Ttulo1"/>
+      </w:pPr>
+      <w:r>
+        <w:t>Aplicación de Text Mining</w:t>
+      </w:r>
+    </w:p>
+    <w:p/>
+    <w:bookmarkEnd w:id="20"/>
+    <w:p>
+      <w:r>
+        <w:t>Explicación de que se necesita adaptar los datos para Weka (.</w:t>
+      </w:r>
+      <w:proofErr w:type="spellStart"/>
+      <w:r>
+        <w:t>arff</w:t>
+      </w:r>
+      <w:proofErr w:type="spellEnd"/>
+      <w:r>
+        <w:t>)</w:t>
+      </w:r>
+    </w:p>
+    <w:p>
+      <w:r>
+        <w:t>Y que se necesita revisar manualmente los comentarios  -&gt;  por eso la implementación de la herramienta Web</w:t>
+      </w:r>
+    </w:p>
+    <w:p/>
+    <w:p>
+      <w:pPr>
+        <w:pStyle w:val="Ttulo2"/>
+      </w:pPr>
+      <w:bookmarkStart w:id="22" w:name="_Toc425868298"/>
+      <w:r>
+        <w:t xml:space="preserve">Preparación de </w:t>
+      </w:r>
+      <w:r>
+        <w:t>los d</w:t>
+      </w:r>
+      <w:r>
+        <w:t>atos</w:t>
+      </w:r>
+      <w:bookmarkEnd w:id="22"/>
+    </w:p>
+    <w:p>
+      <w:pPr>
         <w:pStyle w:val="Ttulo3"/>
       </w:pPr>
-      <w:bookmarkStart w:id="20" w:name="_Toc425868296"/>
-      <w:r>
-        <w:t>Taxonomía</w:t>
-      </w:r>
-      <w:r>
-        <w:t xml:space="preserve"> de directivas</w:t>
-      </w:r>
-      <w:bookmarkEnd w:id="20"/>
-    </w:p>
-    <w:p>
-      <w:pPr>
-        <w:pStyle w:val="Ttulo1"/>
-      </w:pPr>
-      <w:bookmarkStart w:id="21" w:name="_Toc425868297"/>
-      <w:r>
-        <w:t xml:space="preserve">Trabajo Realizado: </w:t>
-      </w:r>
-      <w:r>
-        <w:t>Text Mi</w:t>
-      </w:r>
-      <w:r>
-        <w:t>ning sobre comentarios de API</w:t>
-      </w:r>
-      <w:bookmarkEnd w:id="21"/>
-    </w:p>
-    <w:p>
-      <w:r>
-        <w:t>Explicación de que se necesita adaptar los datos para Weka (.</w:t>
+      <w:bookmarkStart w:id="23" w:name="_Toc425868299"/>
+      <w:r>
+        <w:t>Datos del trabajo de Monperrus</w:t>
+      </w:r>
+      <w:bookmarkEnd w:id="23"/>
+    </w:p>
+    <w:p>
+      <w:r>
+        <w:t>Los datos vienen en .</w:t>
       </w:r>
       <w:proofErr w:type="spellStart"/>
       <w:r>
-        <w:t>arff</w:t>
+        <w:t>xml</w:t>
       </w:r>
       <w:proofErr w:type="spellEnd"/>
       <w:r>
-        <w:t>)</w:t>
-      </w:r>
-    </w:p>
-    <w:p>
-      <w:r>
-        <w:t>Y que se necesita revisar manualmente los comentarios  -&gt;  por eso la implementación de la herramienta Web</w:t>
-      </w:r>
-    </w:p>
-    <w:p/>
-    <w:p>
-      <w:pPr>
-        <w:pStyle w:val="Ttulo2"/>
-      </w:pPr>
-      <w:bookmarkStart w:id="22" w:name="_Toc425868298"/>
-      <w:r>
-        <w:t xml:space="preserve">Preparación de </w:t>
-      </w:r>
-      <w:r>
-        <w:t>los d</w:t>
-      </w:r>
-      <w:r>
-        <w:t>atos</w:t>
-      </w:r>
-      <w:bookmarkEnd w:id="22"/>
+        <w:t xml:space="preserve"> en 2 archivos. Hablar algo más sobre los datos: la fuente, la validez, </w:t>
+      </w:r>
+      <w:proofErr w:type="spellStart"/>
+      <w:r>
+        <w:t>etc</w:t>
+      </w:r>
+      <w:proofErr w:type="spellEnd"/>
     </w:p>
     <w:p>
       <w:pPr>
         <w:pStyle w:val="Ttulo3"/>
       </w:pPr>
-      <w:bookmarkStart w:id="23" w:name="_Toc425868299"/>
-      <w:r>
-        <w:t>Datos del trabajo de Monperrus</w:t>
-      </w:r>
-      <w:bookmarkEnd w:id="23"/>
-    </w:p>
-    <w:p>
-      <w:r>
-        <w:t>Los datos vienen en .</w:t>
-      </w:r>
-      <w:proofErr w:type="spellStart"/>
-      <w:r>
-        <w:t>xml</w:t>
-      </w:r>
-      <w:proofErr w:type="spellEnd"/>
-      <w:r>
-        <w:t xml:space="preserve"> en 2 archivos. Hablar algo más sobre los datos: la fuente, la validez, </w:t>
-      </w:r>
-      <w:proofErr w:type="spellStart"/>
-      <w:r>
-        <w:t>etc</w:t>
-      </w:r>
-      <w:proofErr w:type="spellEnd"/>
-    </w:p>
-    <w:p>
-      <w:pPr>
-        <w:pStyle w:val="Ttulo3"/>
-      </w:pPr>
       <w:bookmarkStart w:id="24" w:name="_Toc425868300"/>
       <w:r>
+        <w:lastRenderedPageBreak/>
         <w:t>Datos necesarios para aplicar Text Mining</w:t>
       </w:r>
       <w:bookmarkEnd w:id="24"/>
@@ -4492,7 +4730,6 @@
       </w:pPr>
       <w:bookmarkStart w:id="27" w:name="_Toc425868303"/>
       <w:r>
-        <w:lastRenderedPageBreak/>
         <w:t xml:space="preserve">Diseño del proceso de </w:t>
       </w:r>
       <w:r>
@@ -4763,6 +5000,7 @@
         </w:numPr>
       </w:pPr>
       <w:r>
+        <w:lastRenderedPageBreak/>
         <w:t>Clasificadores que son capaces de seguir aprendiendo automáticamente (no todos tienen esa capacidad en la API de Weka)</w:t>
       </w:r>
     </w:p>
@@ -4863,10 +5101,35 @@
       </w:pPr>
       <w:bookmarkStart w:id="34" w:name="_Toc425868310"/>
       <w:r>
-        <w:lastRenderedPageBreak/>
-        <w:t>Resultados de los Experimentos realizados en Weka</w:t>
+        <w:t>Resultados P</w:t>
+      </w:r>
+      <w:r>
+        <w:t>reliminares</w:t>
+      </w:r>
+    </w:p>
+    <w:p>
+      <w:pPr>
+        <w:pStyle w:val="Prrafodelista"/>
+        <w:numPr>
+          <w:ilvl w:val="0"/>
+          <w:numId w:val="22"/>
+        </w:numPr>
+      </w:pPr>
+      <w:r>
+        <w:t>Hablar de los resultados con el primer set de datos (verificar que ya mencioné estos datos y esta sección en 3(Trabajo Realizado)</w:t>
+      </w:r>
+    </w:p>
+    <w:p>
+      <w:pPr>
+        <w:pStyle w:val="Ttulo2"/>
+      </w:pPr>
+      <w:r>
+        <w:t xml:space="preserve">Resultados </w:t>
       </w:r>
       <w:bookmarkEnd w:id="34"/>
+      <w:r>
+        <w:t>Finales</w:t>
+      </w:r>
     </w:p>
     <w:p>
       <w:pPr>
@@ -4916,9 +5179,29 @@
     </w:p>
     <w:p>
       <w:pPr>
+        <w:pStyle w:val="Prrafodelista"/>
+        <w:numPr>
+          <w:ilvl w:val="0"/>
+          <w:numId w:val="21"/>
+        </w:numPr>
+      </w:pPr>
+      <w:r>
+        <w:t>Mencionar lo de Sublime Text</w:t>
+      </w:r>
+    </w:p>
+    <w:p>
+      <w:pPr>
         <w:pStyle w:val="Ttulo1"/>
       </w:pPr>
       <w:bookmarkStart w:id="38" w:name="_Toc425868314"/>
+      <w:r>
+        <w:t>Discusión general</w:t>
+      </w:r>
+    </w:p>
+    <w:p>
+      <w:pPr>
+        <w:pStyle w:val="Ttulo1"/>
+      </w:pPr>
       <w:r>
         <w:t>Limitaciones</w:t>
       </w:r>
@@ -5072,7 +5355,7 @@
             <w:noProof/>
             <w:lang w:val="es-ES"/>
           </w:rPr>
-          <w:t>4</w:t>
+          <w:t>2</w:t>
         </w:r>
         <w:r>
           <w:fldChar w:fldCharType="end"/>
@@ -5570,7 +5853,7 @@
   <w:abstractNum w:abstractNumId="4">
     <w:nsid w:val="21027D62"/>
     <w:multiLevelType w:val="hybridMultilevel"/>
-    <w:tmpl w:val="BEF8C3E2"/>
+    <w:tmpl w:val="FECCA28E"/>
     <w:lvl w:ilvl="0" w:tplc="340A0001">
       <w:start w:val="1"/>
       <w:numFmt w:val="bullet"/>
@@ -5907,6 +6190,119 @@
     </w:lvl>
   </w:abstractNum>
   <w:abstractNum w:abstractNumId="7">
+    <w:nsid w:val="2A5257C0"/>
+    <w:multiLevelType w:val="hybridMultilevel"/>
+    <w:tmpl w:val="72A20FD4"/>
+    <w:lvl w:ilvl="0" w:tplc="340A0001">
+      <w:start w:val="1"/>
+      <w:numFmt w:val="bullet"/>
+      <w:lvlText w:val=""/>
+      <w:lvlJc w:val="left"/>
+      <w:pPr>
+        <w:ind w:left="720" w:hanging="360"/>
+      </w:pPr>
+      <w:rPr>
+        <w:rFonts w:ascii="Symbol" w:hAnsi="Symbol" w:hint="default"/>
+      </w:rPr>
+    </w:lvl>
+    <w:lvl w:ilvl="1" w:tplc="340A0003" w:tentative="1">
+      <w:start w:val="1"/>
+      <w:numFmt w:val="bullet"/>
+      <w:lvlText w:val="o"/>
+      <w:lvlJc w:val="left"/>
+      <w:pPr>
+        <w:ind w:left="1440" w:hanging="360"/>
+      </w:pPr>
+      <w:rPr>
+        <w:rFonts w:ascii="Courier New" w:hAnsi="Courier New" w:cs="Courier New" w:hint="default"/>
+      </w:rPr>
+    </w:lvl>
+    <w:lvl w:ilvl="2" w:tplc="340A0005" w:tentative="1">
+      <w:start w:val="1"/>
+      <w:numFmt w:val="bullet"/>
+      <w:lvlText w:val=""/>
+      <w:lvlJc w:val="left"/>
+      <w:pPr>
+        <w:ind w:left="2160" w:hanging="360"/>
+      </w:pPr>
+      <w:rPr>
+        <w:rFonts w:ascii="Wingdings" w:hAnsi="Wingdings" w:hint="default"/>
+      </w:rPr>
+    </w:lvl>
+    <w:lvl w:ilvl="3" w:tplc="340A0001" w:tentative="1">
+      <w:start w:val="1"/>
+      <w:numFmt w:val="bullet"/>
+      <w:lvlText w:val=""/>
+      <w:lvlJc w:val="left"/>
+      <w:pPr>
+        <w:ind w:left="2880" w:hanging="360"/>
+      </w:pPr>
+      <w:rPr>
+        <w:rFonts w:ascii="Symbol" w:hAnsi="Symbol" w:hint="default"/>
+      </w:rPr>
+    </w:lvl>
+    <w:lvl w:ilvl="4" w:tplc="340A0003" w:tentative="1">
+      <w:start w:val="1"/>
+      <w:numFmt w:val="bullet"/>
+      <w:lvlText w:val="o"/>
+      <w:lvlJc w:val="left"/>
+      <w:pPr>
+        <w:ind w:left="3600" w:hanging="360"/>
+      </w:pPr>
+      <w:rPr>
+        <w:rFonts w:ascii="Courier New" w:hAnsi="Courier New" w:cs="Courier New" w:hint="default"/>
+      </w:rPr>
+    </w:lvl>
+    <w:lvl w:ilvl="5" w:tplc="340A0005" w:tentative="1">
+      <w:start w:val="1"/>
+      <w:numFmt w:val="bullet"/>
+      <w:lvlText w:val=""/>
+      <w:lvlJc w:val="left"/>
+      <w:pPr>
+        <w:ind w:left="4320" w:hanging="360"/>
+      </w:pPr>
+      <w:rPr>
+        <w:rFonts w:ascii="Wingdings" w:hAnsi="Wingdings" w:hint="default"/>
+      </w:rPr>
+    </w:lvl>
+    <w:lvl w:ilvl="6" w:tplc="340A0001" w:tentative="1">
+      <w:start w:val="1"/>
+      <w:numFmt w:val="bullet"/>
+      <w:lvlText w:val=""/>
+      <w:lvlJc w:val="left"/>
+      <w:pPr>
+        <w:ind w:left="5040" w:hanging="360"/>
+      </w:pPr>
+      <w:rPr>
+        <w:rFonts w:ascii="Symbol" w:hAnsi="Symbol" w:hint="default"/>
+      </w:rPr>
+    </w:lvl>
+    <w:lvl w:ilvl="7" w:tplc="340A0003" w:tentative="1">
+      <w:start w:val="1"/>
+      <w:numFmt w:val="bullet"/>
+      <w:lvlText w:val="o"/>
+      <w:lvlJc w:val="left"/>
+      <w:pPr>
+        <w:ind w:left="5760" w:hanging="360"/>
+      </w:pPr>
+      <w:rPr>
+        <w:rFonts w:ascii="Courier New" w:hAnsi="Courier New" w:cs="Courier New" w:hint="default"/>
+      </w:rPr>
+    </w:lvl>
+    <w:lvl w:ilvl="8" w:tplc="340A0005" w:tentative="1">
+      <w:start w:val="1"/>
+      <w:numFmt w:val="bullet"/>
+      <w:lvlText w:val=""/>
+      <w:lvlJc w:val="left"/>
+      <w:pPr>
+        <w:ind w:left="6480" w:hanging="360"/>
+      </w:pPr>
+      <w:rPr>
+        <w:rFonts w:ascii="Wingdings" w:hAnsi="Wingdings" w:hint="default"/>
+      </w:rPr>
+    </w:lvl>
+  </w:abstractNum>
+  <w:abstractNum w:abstractNumId="8">
     <w:nsid w:val="2A99680A"/>
     <w:multiLevelType w:val="hybridMultilevel"/>
     <w:tmpl w:val="07FA5A30"/>
@@ -6019,7 +6415,7 @@
       </w:rPr>
     </w:lvl>
   </w:abstractNum>
-  <w:abstractNum w:abstractNumId="8">
+  <w:abstractNum w:abstractNumId="9">
     <w:nsid w:val="2EF07ADA"/>
     <w:multiLevelType w:val="multilevel"/>
     <w:tmpl w:val="340A0025"/>
@@ -6114,7 +6510,7 @@
       </w:pPr>
     </w:lvl>
   </w:abstractNum>
-  <w:abstractNum w:abstractNumId="9">
+  <w:abstractNum w:abstractNumId="10">
     <w:nsid w:val="3CD91594"/>
     <w:multiLevelType w:val="hybridMultilevel"/>
     <w:tmpl w:val="E73200FC"/>
@@ -6227,7 +6623,7 @@
       </w:rPr>
     </w:lvl>
   </w:abstractNum>
-  <w:abstractNum w:abstractNumId="10">
+  <w:abstractNum w:abstractNumId="11">
     <w:nsid w:val="42F44F7E"/>
     <w:multiLevelType w:val="hybridMultilevel"/>
     <w:tmpl w:val="A612A240"/>
@@ -6340,7 +6736,7 @@
       </w:rPr>
     </w:lvl>
   </w:abstractNum>
-  <w:abstractNum w:abstractNumId="11">
+  <w:abstractNum w:abstractNumId="12">
     <w:nsid w:val="4382109D"/>
     <w:multiLevelType w:val="multilevel"/>
     <w:tmpl w:val="290ADAC8"/>
@@ -6453,7 +6849,7 @@
       </w:pPr>
     </w:lvl>
   </w:abstractNum>
-  <w:abstractNum w:abstractNumId="12">
+  <w:abstractNum w:abstractNumId="13">
     <w:nsid w:val="4A9B6911"/>
     <w:multiLevelType w:val="multilevel"/>
     <w:tmpl w:val="E918C12C"/>
@@ -6566,7 +6962,233 @@
       </w:rPr>
     </w:lvl>
   </w:abstractNum>
-  <w:abstractNum w:abstractNumId="13">
+  <w:abstractNum w:abstractNumId="14">
+    <w:nsid w:val="513A5D5D"/>
+    <w:multiLevelType w:val="hybridMultilevel"/>
+    <w:tmpl w:val="01D45BF8"/>
+    <w:lvl w:ilvl="0" w:tplc="340A0001">
+      <w:start w:val="1"/>
+      <w:numFmt w:val="bullet"/>
+      <w:lvlText w:val=""/>
+      <w:lvlJc w:val="left"/>
+      <w:pPr>
+        <w:ind w:left="720" w:hanging="360"/>
+      </w:pPr>
+      <w:rPr>
+        <w:rFonts w:ascii="Symbol" w:hAnsi="Symbol" w:hint="default"/>
+      </w:rPr>
+    </w:lvl>
+    <w:lvl w:ilvl="1" w:tplc="340A0003" w:tentative="1">
+      <w:start w:val="1"/>
+      <w:numFmt w:val="bullet"/>
+      <w:lvlText w:val="o"/>
+      <w:lvlJc w:val="left"/>
+      <w:pPr>
+        <w:ind w:left="1440" w:hanging="360"/>
+      </w:pPr>
+      <w:rPr>
+        <w:rFonts w:ascii="Courier New" w:hAnsi="Courier New" w:cs="Courier New" w:hint="default"/>
+      </w:rPr>
+    </w:lvl>
+    <w:lvl w:ilvl="2" w:tplc="340A0005" w:tentative="1">
+      <w:start w:val="1"/>
+      <w:numFmt w:val="bullet"/>
+      <w:lvlText w:val=""/>
+      <w:lvlJc w:val="left"/>
+      <w:pPr>
+        <w:ind w:left="2160" w:hanging="360"/>
+      </w:pPr>
+      <w:rPr>
+        <w:rFonts w:ascii="Wingdings" w:hAnsi="Wingdings" w:hint="default"/>
+      </w:rPr>
+    </w:lvl>
+    <w:lvl w:ilvl="3" w:tplc="340A0001" w:tentative="1">
+      <w:start w:val="1"/>
+      <w:numFmt w:val="bullet"/>
+      <w:lvlText w:val=""/>
+      <w:lvlJc w:val="left"/>
+      <w:pPr>
+        <w:ind w:left="2880" w:hanging="360"/>
+      </w:pPr>
+      <w:rPr>
+        <w:rFonts w:ascii="Symbol" w:hAnsi="Symbol" w:hint="default"/>
+      </w:rPr>
+    </w:lvl>
+    <w:lvl w:ilvl="4" w:tplc="340A0003" w:tentative="1">
+      <w:start w:val="1"/>
+      <w:numFmt w:val="bullet"/>
+      <w:lvlText w:val="o"/>
+      <w:lvlJc w:val="left"/>
+      <w:pPr>
+        <w:ind w:left="3600" w:hanging="360"/>
+      </w:pPr>
+      <w:rPr>
+        <w:rFonts w:ascii="Courier New" w:hAnsi="Courier New" w:cs="Courier New" w:hint="default"/>
+      </w:rPr>
+    </w:lvl>
+    <w:lvl w:ilvl="5" w:tplc="340A0005" w:tentative="1">
+      <w:start w:val="1"/>
+      <w:numFmt w:val="bullet"/>
+      <w:lvlText w:val=""/>
+      <w:lvlJc w:val="left"/>
+      <w:pPr>
+        <w:ind w:left="4320" w:hanging="360"/>
+      </w:pPr>
+      <w:rPr>
+        <w:rFonts w:ascii="Wingdings" w:hAnsi="Wingdings" w:hint="default"/>
+      </w:rPr>
+    </w:lvl>
+    <w:lvl w:ilvl="6" w:tplc="340A0001" w:tentative="1">
+      <w:start w:val="1"/>
+      <w:numFmt w:val="bullet"/>
+      <w:lvlText w:val=""/>
+      <w:lvlJc w:val="left"/>
+      <w:pPr>
+        <w:ind w:left="5040" w:hanging="360"/>
+      </w:pPr>
+      <w:rPr>
+        <w:rFonts w:ascii="Symbol" w:hAnsi="Symbol" w:hint="default"/>
+      </w:rPr>
+    </w:lvl>
+    <w:lvl w:ilvl="7" w:tplc="340A0003" w:tentative="1">
+      <w:start w:val="1"/>
+      <w:numFmt w:val="bullet"/>
+      <w:lvlText w:val="o"/>
+      <w:lvlJc w:val="left"/>
+      <w:pPr>
+        <w:ind w:left="5760" w:hanging="360"/>
+      </w:pPr>
+      <w:rPr>
+        <w:rFonts w:ascii="Courier New" w:hAnsi="Courier New" w:cs="Courier New" w:hint="default"/>
+      </w:rPr>
+    </w:lvl>
+    <w:lvl w:ilvl="8" w:tplc="340A0005" w:tentative="1">
+      <w:start w:val="1"/>
+      <w:numFmt w:val="bullet"/>
+      <w:lvlText w:val=""/>
+      <w:lvlJc w:val="left"/>
+      <w:pPr>
+        <w:ind w:left="6480" w:hanging="360"/>
+      </w:pPr>
+      <w:rPr>
+        <w:rFonts w:ascii="Wingdings" w:hAnsi="Wingdings" w:hint="default"/>
+      </w:rPr>
+    </w:lvl>
+  </w:abstractNum>
+  <w:abstractNum w:abstractNumId="15">
+    <w:nsid w:val="57385459"/>
+    <w:multiLevelType w:val="hybridMultilevel"/>
+    <w:tmpl w:val="5ED0DECA"/>
+    <w:lvl w:ilvl="0" w:tplc="340A0001">
+      <w:start w:val="1"/>
+      <w:numFmt w:val="bullet"/>
+      <w:lvlText w:val=""/>
+      <w:lvlJc w:val="left"/>
+      <w:pPr>
+        <w:ind w:left="720" w:hanging="360"/>
+      </w:pPr>
+      <w:rPr>
+        <w:rFonts w:ascii="Symbol" w:hAnsi="Symbol" w:hint="default"/>
+      </w:rPr>
+    </w:lvl>
+    <w:lvl w:ilvl="1" w:tplc="340A0003" w:tentative="1">
+      <w:start w:val="1"/>
+      <w:numFmt w:val="bullet"/>
+      <w:lvlText w:val="o"/>
+      <w:lvlJc w:val="left"/>
+      <w:pPr>
+        <w:ind w:left="1440" w:hanging="360"/>
+      </w:pPr>
+      <w:rPr>
+        <w:rFonts w:ascii="Courier New" w:hAnsi="Courier New" w:cs="Courier New" w:hint="default"/>
+      </w:rPr>
+    </w:lvl>
+    <w:lvl w:ilvl="2" w:tplc="340A0005" w:tentative="1">
+      <w:start w:val="1"/>
+      <w:numFmt w:val="bullet"/>
+      <w:lvlText w:val=""/>
+      <w:lvlJc w:val="left"/>
+      <w:pPr>
+        <w:ind w:left="2160" w:hanging="360"/>
+      </w:pPr>
+      <w:rPr>
+        <w:rFonts w:ascii="Wingdings" w:hAnsi="Wingdings" w:hint="default"/>
+      </w:rPr>
+    </w:lvl>
+    <w:lvl w:ilvl="3" w:tplc="340A0001" w:tentative="1">
+      <w:start w:val="1"/>
+      <w:numFmt w:val="bullet"/>
+      <w:lvlText w:val=""/>
+      <w:lvlJc w:val="left"/>
+      <w:pPr>
+        <w:ind w:left="2880" w:hanging="360"/>
+      </w:pPr>
+      <w:rPr>
+        <w:rFonts w:ascii="Symbol" w:hAnsi="Symbol" w:hint="default"/>
+      </w:rPr>
+    </w:lvl>
+    <w:lvl w:ilvl="4" w:tplc="340A0003" w:tentative="1">
+      <w:start w:val="1"/>
+      <w:numFmt w:val="bullet"/>
+      <w:lvlText w:val="o"/>
+      <w:lvlJc w:val="left"/>
+      <w:pPr>
+        <w:ind w:left="3600" w:hanging="360"/>
+      </w:pPr>
+      <w:rPr>
+        <w:rFonts w:ascii="Courier New" w:hAnsi="Courier New" w:cs="Courier New" w:hint="default"/>
+      </w:rPr>
+    </w:lvl>
+    <w:lvl w:ilvl="5" w:tplc="340A0005" w:tentative="1">
+      <w:start w:val="1"/>
+      <w:numFmt w:val="bullet"/>
+      <w:lvlText w:val=""/>
+      <w:lvlJc w:val="left"/>
+      <w:pPr>
+        <w:ind w:left="4320" w:hanging="360"/>
+      </w:pPr>
+      <w:rPr>
+        <w:rFonts w:ascii="Wingdings" w:hAnsi="Wingdings" w:hint="default"/>
+      </w:rPr>
+    </w:lvl>
+    <w:lvl w:ilvl="6" w:tplc="340A0001" w:tentative="1">
+      <w:start w:val="1"/>
+      <w:numFmt w:val="bullet"/>
+      <w:lvlText w:val=""/>
+      <w:lvlJc w:val="left"/>
+      <w:pPr>
+        <w:ind w:left="5040" w:hanging="360"/>
+      </w:pPr>
+      <w:rPr>
+        <w:rFonts w:ascii="Symbol" w:hAnsi="Symbol" w:hint="default"/>
+      </w:rPr>
+    </w:lvl>
+    <w:lvl w:ilvl="7" w:tplc="340A0003" w:tentative="1">
+      <w:start w:val="1"/>
+      <w:numFmt w:val="bullet"/>
+      <w:lvlText w:val="o"/>
+      <w:lvlJc w:val="left"/>
+      <w:pPr>
+        <w:ind w:left="5760" w:hanging="360"/>
+      </w:pPr>
+      <w:rPr>
+        <w:rFonts w:ascii="Courier New" w:hAnsi="Courier New" w:cs="Courier New" w:hint="default"/>
+      </w:rPr>
+    </w:lvl>
+    <w:lvl w:ilvl="8" w:tplc="340A0005" w:tentative="1">
+      <w:start w:val="1"/>
+      <w:numFmt w:val="bullet"/>
+      <w:lvlText w:val=""/>
+      <w:lvlJc w:val="left"/>
+      <w:pPr>
+        <w:ind w:left="6480" w:hanging="360"/>
+      </w:pPr>
+      <w:rPr>
+        <w:rFonts w:ascii="Wingdings" w:hAnsi="Wingdings" w:hint="default"/>
+      </w:rPr>
+    </w:lvl>
+  </w:abstractNum>
+  <w:abstractNum w:abstractNumId="16">
     <w:nsid w:val="575E6995"/>
     <w:multiLevelType w:val="hybridMultilevel"/>
     <w:tmpl w:val="7CB823D6"/>
@@ -6679,7 +7301,7 @@
       </w:rPr>
     </w:lvl>
   </w:abstractNum>
-  <w:abstractNum w:abstractNumId="14">
+  <w:abstractNum w:abstractNumId="17">
     <w:nsid w:val="59D165B0"/>
     <w:multiLevelType w:val="hybridMultilevel"/>
     <w:tmpl w:val="9C00149C"/>
@@ -6792,7 +7414,7 @@
       </w:rPr>
     </w:lvl>
   </w:abstractNum>
-  <w:abstractNum w:abstractNumId="15">
+  <w:abstractNum w:abstractNumId="18">
     <w:nsid w:val="6A9061DC"/>
     <w:multiLevelType w:val="hybridMultilevel"/>
     <w:tmpl w:val="FB80F8F8"/>
@@ -6905,7 +7527,7 @@
       </w:rPr>
     </w:lvl>
   </w:abstractNum>
-  <w:abstractNum w:abstractNumId="16">
+  <w:abstractNum w:abstractNumId="19">
     <w:nsid w:val="6A9110CD"/>
     <w:multiLevelType w:val="hybridMultilevel"/>
     <w:tmpl w:val="5AC812BA"/>
@@ -7018,7 +7640,7 @@
       </w:rPr>
     </w:lvl>
   </w:abstractNum>
-  <w:abstractNum w:abstractNumId="17">
+  <w:abstractNum w:abstractNumId="20">
     <w:nsid w:val="726D192C"/>
     <w:multiLevelType w:val="hybridMultilevel"/>
     <w:tmpl w:val="A0FC62A6"/>
@@ -7131,7 +7753,7 @@
       </w:rPr>
     </w:lvl>
   </w:abstractNum>
-  <w:abstractNum w:abstractNumId="18">
+  <w:abstractNum w:abstractNumId="21">
     <w:nsid w:val="7A0571CF"/>
     <w:multiLevelType w:val="hybridMultilevel"/>
     <w:tmpl w:val="A58EDB1C"/>
@@ -7244,7 +7866,7 @@
       </w:rPr>
     </w:lvl>
   </w:abstractNum>
-  <w:abstractNum w:abstractNumId="19">
+  <w:abstractNum w:abstractNumId="22">
     <w:nsid w:val="7D184BFF"/>
     <w:multiLevelType w:val="multilevel"/>
     <w:tmpl w:val="4F6A1BB4"/>
@@ -7358,43 +7980,43 @@
     </w:lvl>
   </w:abstractNum>
   <w:num w:numId="1">
-    <w:abstractNumId w:val="12"/>
+    <w:abstractNumId w:val="13"/>
   </w:num>
   <w:num w:numId="2">
     <w:abstractNumId w:val="6"/>
   </w:num>
   <w:num w:numId="3">
-    <w:abstractNumId w:val="19"/>
+    <w:abstractNumId w:val="22"/>
   </w:num>
   <w:num w:numId="4">
-    <w:abstractNumId w:val="11"/>
+    <w:abstractNumId w:val="12"/>
   </w:num>
   <w:num w:numId="5">
-    <w:abstractNumId w:val="14"/>
+    <w:abstractNumId w:val="17"/>
   </w:num>
   <w:num w:numId="6">
-    <w:abstractNumId w:val="15"/>
+    <w:abstractNumId w:val="18"/>
   </w:num>
   <w:num w:numId="7">
-    <w:abstractNumId w:val="7"/>
+    <w:abstractNumId w:val="8"/>
   </w:num>
   <w:num w:numId="8">
+    <w:abstractNumId w:val="10"/>
+  </w:num>
+  <w:num w:numId="9">
     <w:abstractNumId w:val="9"/>
   </w:num>
-  <w:num w:numId="9">
-    <w:abstractNumId w:val="8"/>
-  </w:num>
   <w:num w:numId="10">
-    <w:abstractNumId w:val="10"/>
+    <w:abstractNumId w:val="11"/>
   </w:num>
   <w:num w:numId="11">
     <w:abstractNumId w:val="2"/>
   </w:num>
   <w:num w:numId="12">
-    <w:abstractNumId w:val="18"/>
+    <w:abstractNumId w:val="21"/>
   </w:num>
   <w:num w:numId="13">
-    <w:abstractNumId w:val="16"/>
+    <w:abstractNumId w:val="19"/>
   </w:num>
   <w:num w:numId="14">
     <w:abstractNumId w:val="3"/>
@@ -7406,16 +8028,25 @@
     <w:abstractNumId w:val="5"/>
   </w:num>
   <w:num w:numId="17">
-    <w:abstractNumId w:val="13"/>
+    <w:abstractNumId w:val="16"/>
   </w:num>
   <w:num w:numId="18">
-    <w:abstractNumId w:val="17"/>
+    <w:abstractNumId w:val="20"/>
   </w:num>
   <w:num w:numId="19">
     <w:abstractNumId w:val="4"/>
   </w:num>
   <w:num w:numId="20">
     <w:abstractNumId w:val="1"/>
+  </w:num>
+  <w:num w:numId="21">
+    <w:abstractNumId w:val="14"/>
+  </w:num>
+  <w:num w:numId="22">
+    <w:abstractNumId w:val="15"/>
+  </w:num>
+  <w:num w:numId="23">
+    <w:abstractNumId w:val="7"/>
   </w:num>
 </w:numbering>
 </file>
@@ -10569,7 +11200,7 @@
 </file>
 
 <file path=customXml/itemProps1.xml><?xml version="1.0" encoding="utf-8"?>
-<ds:datastoreItem xmlns:ds="http://schemas.openxmlformats.org/officeDocument/2006/customXml" ds:itemID="{1481AD5B-3723-44E3-87D5-55A150620176}">
+<ds:datastoreItem xmlns:ds="http://schemas.openxmlformats.org/officeDocument/2006/customXml" ds:itemID="{F7F14348-2D94-4DB3-8DF5-AB5E3DC0A59B}">
   <ds:schemaRefs>
     <ds:schemaRef ds:uri="http://schemas.openxmlformats.org/officeDocument/2006/bibliography"/>
   </ds:schemaRefs>

</xml_diff>

<commit_message>
Avances en Revision de los datos preliminares
</commit_message>
<xml_diff>
--- a/InformeF Agosto 2015.docx
+++ b/InformeF Agosto 2015.docx
@@ -3947,8 +3947,6 @@
       <w:r>
         <w:t xml:space="preserve"> de los comentarios de una API y luego entregar los resultados en un formato compatible con la aplicación de Text Mining.</w:t>
       </w:r>
-      <w:bookmarkStart w:id="9" w:name="_GoBack"/>
-      <w:bookmarkEnd w:id="9"/>
       <w:commentRangeEnd w:id="7"/>
       <w:r>
         <w:rPr>
@@ -3961,11 +3959,11 @@
       <w:pPr>
         <w:pStyle w:val="Ttulo2"/>
       </w:pPr>
-      <w:bookmarkStart w:id="10" w:name="_Toc425868284"/>
+      <w:bookmarkStart w:id="9" w:name="_Toc425868284"/>
       <w:r>
         <w:t>Objetivos</w:t>
       </w:r>
-      <w:bookmarkEnd w:id="10"/>
+      <w:bookmarkEnd w:id="9"/>
     </w:p>
     <w:p>
       <w:pPr>
@@ -3998,63 +3996,63 @@
       <w:pPr>
         <w:pStyle w:val="Ttulo3"/>
       </w:pPr>
-      <w:bookmarkStart w:id="11" w:name="_Toc425868285"/>
+      <w:bookmarkStart w:id="10" w:name="_Toc425868285"/>
       <w:r>
         <w:lastRenderedPageBreak/>
         <w:t>Objetivos Generales</w:t>
       </w:r>
+      <w:bookmarkEnd w:id="10"/>
+    </w:p>
+    <w:p>
+      <w:pPr>
+        <w:pStyle w:val="Ttulo3"/>
+      </w:pPr>
+      <w:bookmarkStart w:id="11" w:name="_Toc425868286"/>
+      <w:r>
+        <w:t>Objetivos Específicos</w:t>
+      </w:r>
       <w:bookmarkEnd w:id="11"/>
     </w:p>
     <w:p>
       <w:pPr>
         <w:pStyle w:val="Ttulo3"/>
       </w:pPr>
-      <w:bookmarkStart w:id="12" w:name="_Toc425868286"/>
-      <w:r>
-        <w:t>Objetivos Específicos</w:t>
+      <w:bookmarkStart w:id="12" w:name="_Toc425868287"/>
+      <w:r>
+        <w:t>Metodología</w:t>
       </w:r>
       <w:bookmarkEnd w:id="12"/>
     </w:p>
     <w:p>
       <w:pPr>
-        <w:pStyle w:val="Ttulo3"/>
-      </w:pPr>
-      <w:bookmarkStart w:id="13" w:name="_Toc425868287"/>
-      <w:r>
-        <w:t>Metodología</w:t>
+        <w:pStyle w:val="Ttulo1"/>
+      </w:pPr>
+      <w:bookmarkStart w:id="13" w:name="_Toc425868288"/>
+      <w:r>
+        <w:t>Marco teórico y t</w:t>
+      </w:r>
+      <w:r>
+        <w:t>rabajos anteriores</w:t>
       </w:r>
       <w:bookmarkEnd w:id="13"/>
     </w:p>
     <w:p>
       <w:pPr>
-        <w:pStyle w:val="Ttulo1"/>
-      </w:pPr>
-      <w:bookmarkStart w:id="14" w:name="_Toc425868288"/>
-      <w:r>
-        <w:t>Marco teórico y t</w:t>
-      </w:r>
-      <w:r>
-        <w:t>rabajos anteriores</w:t>
+        <w:pStyle w:val="Ttulo2"/>
+      </w:pPr>
+      <w:bookmarkStart w:id="14" w:name="_Toc425868289"/>
+      <w:r>
+        <w:t xml:space="preserve">Importancia de comentarios en </w:t>
+      </w:r>
+      <w:proofErr w:type="spellStart"/>
+      <w:r>
+        <w:t>APIs</w:t>
+      </w:r>
+      <w:proofErr w:type="spellEnd"/>
+      <w:r>
+        <w:t xml:space="preserve"> y código fuente</w:t>
       </w:r>
       <w:bookmarkEnd w:id="14"/>
-    </w:p>
-    <w:p>
-      <w:pPr>
-        <w:pStyle w:val="Ttulo2"/>
-      </w:pPr>
-      <w:bookmarkStart w:id="15" w:name="_Toc425868289"/>
-      <w:r>
-        <w:t xml:space="preserve">Importancia de comentarios en </w:t>
-      </w:r>
-      <w:proofErr w:type="spellStart"/>
-      <w:r>
-        <w:t>APIs</w:t>
-      </w:r>
-      <w:proofErr w:type="spellEnd"/>
-      <w:r>
-        <w:t xml:space="preserve"> y código fuente</w:t>
-      </w:r>
-      <w:bookmarkEnd w:id="15"/>
     </w:p>
     <w:p>
       <w:pPr>
@@ -4084,7 +4082,7 @@
       <w:pPr>
         <w:pStyle w:val="Ttulo2"/>
       </w:pPr>
-      <w:bookmarkStart w:id="16" w:name="_Toc425868290"/>
+      <w:bookmarkStart w:id="15" w:name="_Toc425868290"/>
       <w:proofErr w:type="spellStart"/>
       <w:r>
         <w:t>Destacación</w:t>
@@ -4097,18 +4095,18 @@
       <w:r>
         <w:t>APIs</w:t>
       </w:r>
+      <w:bookmarkEnd w:id="15"/>
+      <w:proofErr w:type="spellEnd"/>
+    </w:p>
+    <w:p>
+      <w:pPr>
+        <w:pStyle w:val="Ttulo3"/>
+      </w:pPr>
+      <w:bookmarkStart w:id="16" w:name="_Toc425868291"/>
+      <w:r>
+        <w:t>Problema: Las directivas pueden pasar desapercibidas</w:t>
+      </w:r>
       <w:bookmarkEnd w:id="16"/>
-      <w:proofErr w:type="spellEnd"/>
-    </w:p>
-    <w:p>
-      <w:pPr>
-        <w:pStyle w:val="Ttulo3"/>
-      </w:pPr>
-      <w:bookmarkStart w:id="17" w:name="_Toc425868291"/>
-      <w:r>
-        <w:t>Problema: Las directivas pueden pasar desapercibidas</w:t>
-      </w:r>
-      <w:bookmarkEnd w:id="17"/>
     </w:p>
     <w:p>
       <w:pPr>
@@ -4126,7 +4124,7 @@
       <w:pPr>
         <w:pStyle w:val="Ttulo3"/>
       </w:pPr>
-      <w:bookmarkStart w:id="18" w:name="_Toc425868292"/>
+      <w:bookmarkStart w:id="17" w:name="_Toc425868292"/>
       <w:proofErr w:type="spellStart"/>
       <w:r>
         <w:t>Syntax</w:t>
@@ -4137,10 +4135,7 @@
       </w:r>
       <w:proofErr w:type="spellStart"/>
       <w:r>
-        <w:t>hi</w:t>
-      </w:r>
-      <w:r>
-        <w:t>ghlighting</w:t>
+        <w:t>highlighting</w:t>
       </w:r>
       <w:proofErr w:type="spellEnd"/>
       <w:r>
@@ -4217,7 +4212,7 @@
       <w:r>
         <w:t>se</w:t>
       </w:r>
-      <w:bookmarkEnd w:id="18"/>
+      <w:bookmarkEnd w:id="17"/>
       <w:proofErr w:type="gramEnd"/>
       <w:r>
         <w:t xml:space="preserve"> y </w:t>
@@ -4285,11 +4280,11 @@
       <w:pPr>
         <w:pStyle w:val="Ttulo3"/>
       </w:pPr>
-      <w:bookmarkStart w:id="19" w:name="_Toc425868293"/>
+      <w:bookmarkStart w:id="18" w:name="_Toc425868293"/>
       <w:r>
         <w:t>Sublime Text</w:t>
       </w:r>
-      <w:bookmarkEnd w:id="19"/>
+      <w:bookmarkEnd w:id="18"/>
     </w:p>
     <w:p>
       <w:pPr>
@@ -4315,7 +4310,7 @@
       <w:pPr>
         <w:pStyle w:val="Ttulo2"/>
       </w:pPr>
-      <w:bookmarkStart w:id="20" w:name="_Toc425868294"/>
+      <w:bookmarkStart w:id="19" w:name="_Toc425868294"/>
       <w:r>
         <w:t xml:space="preserve">Trabajo de </w:t>
       </w:r>
@@ -4325,41 +4320,41 @@
       <w:r>
         <w:t xml:space="preserve"> et al.</w:t>
       </w:r>
+      <w:bookmarkEnd w:id="19"/>
+    </w:p>
+    <w:p>
+      <w:r>
+        <w:t>Mencionar que el trabajo presenta una buena referencia de comparación al detectar directivas automáticamente, pues el trabajo obtuvo los porcentajes de keywords en cada directiva que encontraron</w:t>
+      </w:r>
+    </w:p>
+    <w:p>
+      <w:pPr>
+        <w:pStyle w:val="Ttulo3"/>
+      </w:pPr>
+      <w:bookmarkStart w:id="20" w:name="_Toc425868295"/>
+      <w:r>
+        <w:t>Keywords para detectar directivas</w:t>
+      </w:r>
       <w:bookmarkEnd w:id="20"/>
     </w:p>
     <w:p>
-      <w:r>
-        <w:t>Mencionar que el trabajo presenta una buena referencia de comparación al detectar directivas automáticamente, pues el trabajo obtuvo los porcentajes de keywords en cada directiva que encontraron</w:t>
-      </w:r>
-    </w:p>
-    <w:p>
       <w:pPr>
         <w:pStyle w:val="Ttulo3"/>
       </w:pPr>
-      <w:bookmarkStart w:id="21" w:name="_Toc425868295"/>
-      <w:r>
-        <w:t>Keywords para detectar directivas</w:t>
+      <w:bookmarkStart w:id="21" w:name="_Toc425868296"/>
+      <w:r>
+        <w:t>Taxonomía</w:t>
+      </w:r>
+      <w:r>
+        <w:t xml:space="preserve"> de directivas</w:t>
       </w:r>
       <w:bookmarkEnd w:id="21"/>
     </w:p>
     <w:p>
       <w:pPr>
-        <w:pStyle w:val="Ttulo3"/>
-      </w:pPr>
-      <w:bookmarkStart w:id="22" w:name="_Toc425868296"/>
-      <w:r>
-        <w:t>Taxonomía</w:t>
-      </w:r>
-      <w:r>
-        <w:t xml:space="preserve"> de directivas</w:t>
-      </w:r>
-      <w:bookmarkEnd w:id="22"/>
-    </w:p>
-    <w:p>
-      <w:pPr>
         <w:pStyle w:val="Ttulo1"/>
       </w:pPr>
-      <w:bookmarkStart w:id="23" w:name="_Toc425868297"/>
+      <w:bookmarkStart w:id="22" w:name="_Toc425868297"/>
       <w:r>
         <w:t>Desarrollo de &lt;</w:t>
       </w:r>
@@ -4882,13 +4877,267 @@
       </w:r>
     </w:p>
     <w:p>
+      <w:r>
+        <w:t xml:space="preserve">Fue necesario realizar una </w:t>
+      </w:r>
+      <w:r>
+        <w:t>revisió</w:t>
+      </w:r>
+      <w:r>
+        <w:t xml:space="preserve">n manual de comentarios para obtener datos requeridos por las herramientas de Machine </w:t>
+      </w:r>
+      <w:proofErr w:type="spellStart"/>
+      <w:r>
+        <w:t>Learning</w:t>
+      </w:r>
+      <w:proofErr w:type="spellEnd"/>
+      <w:r>
+        <w:t>. Es decir, para que el programa tuviera ejemplos con los cuales pudiera aprender a clasificar comentarios de API.</w:t>
+      </w:r>
+    </w:p>
+    <w:p>
+      <w:r>
+        <w:t xml:space="preserve">Cada comentario de API fue separado por las frases que lo </w:t>
+      </w:r>
+      <w:r>
+        <w:t>componen, y cada frase fue asignada una de las siguientes clases: no-directiva, directiva, consejo, directiva-</w:t>
+      </w:r>
+      <w:proofErr w:type="spellStart"/>
+      <w:r>
+        <w:t>null</w:t>
+      </w:r>
+      <w:proofErr w:type="spellEnd"/>
+      <w:r>
+        <w:t>.</w:t>
+      </w:r>
+    </w:p>
+    <w:p/>
+    <w:p/>
+    <w:p>
+      <w:r>
+        <w:t>La revisión manual de comentarios fue realizada usando &lt;</w:t>
+      </w:r>
+      <w:proofErr w:type="spellStart"/>
+      <w:r>
+        <w:t>NombrePrograma</w:t>
+      </w:r>
+      <w:proofErr w:type="spellEnd"/>
+      <w:r>
+        <w:t xml:space="preserve">&gt;. </w:t>
+      </w:r>
+      <w:r>
+        <w:t xml:space="preserve">El uso de la herramienta sin duda agilizó el proceso de revisión principalmente porque mejora la legibilidad de los comentarios y porque se puede usar </w:t>
+      </w:r>
+      <w:proofErr w:type="spellStart"/>
+      <w:r>
+        <w:t>hotkeys</w:t>
+      </w:r>
+      <w:proofErr w:type="spellEnd"/>
+      <w:r>
+        <w:t xml:space="preserve"> (o teclas de acceso rápido) para navegar por la lista de comentarios y asignar clases a las frases.</w:t>
+      </w:r>
+    </w:p>
+    <w:p>
+      <w:r>
+        <w:lastRenderedPageBreak/>
+        <w:t xml:space="preserve">Se realizaron dos sesiones de revisión manual, la con los datos preliminares y la con los datos finales. Los datos preliminares revelaron algunas fallas </w:t>
+      </w:r>
+      <w:r>
+        <w:t xml:space="preserve">de diseño y validez </w:t>
+      </w:r>
+      <w:commentRangeStart w:id="23"/>
+      <w:r>
+        <w:t xml:space="preserve">explicados más adelante </w:t>
+      </w:r>
+      <w:commentRangeEnd w:id="23"/>
+      <w:r>
+        <w:rPr>
+          <w:rStyle w:val="Refdecomentario"/>
+        </w:rPr>
+        <w:commentReference w:id="23"/>
+      </w:r>
+      <w:r>
+        <w:t>y ayudaron a entregar información de cómo diseñar los datos finales.</w:t>
+      </w:r>
+      <w:r>
+        <w:t xml:space="preserve"> Ambas son descritas a continuación.</w:t>
+      </w:r>
+    </w:p>
+    <w:p>
+      <w:pPr>
+        <w:pStyle w:val="Ttulo3"/>
+      </w:pPr>
+      <w:r>
+        <w:t>Revisió</w:t>
+      </w:r>
+      <w:r>
+        <w:t>n de los datos preliminares</w:t>
+      </w:r>
+    </w:p>
+    <w:p>
+      <w:r>
+        <w:t xml:space="preserve">Los datos preliminares </w:t>
+      </w:r>
+      <w:r>
+        <w:t xml:space="preserve">consisten de </w:t>
+      </w:r>
+      <w:r>
+        <w:t>1894</w:t>
+      </w:r>
+      <w:r>
+        <w:t xml:space="preserve"> comentarios </w:t>
+      </w:r>
+      <w:proofErr w:type="spellStart"/>
+      <w:r>
+        <w:t>javadoc</w:t>
+      </w:r>
+      <w:proofErr w:type="spellEnd"/>
+      <w:r>
+        <w:t xml:space="preserve"> formando un total de 8876 frases.</w:t>
+      </w:r>
+      <w:r>
+        <w:t xml:space="preserve"> Los</w:t>
+      </w:r>
+      <w:r>
+        <w:t xml:space="preserve"> comentario</w:t>
+      </w:r>
+      <w:r>
+        <w:t>s</w:t>
+      </w:r>
+      <w:r>
+        <w:t xml:space="preserve"> </w:t>
+      </w:r>
+      <w:proofErr w:type="spellStart"/>
+      <w:r>
+        <w:t>javadoc</w:t>
+      </w:r>
+      <w:proofErr w:type="spellEnd"/>
+      <w:r>
+        <w:t xml:space="preserve"> </w:t>
+      </w:r>
+      <w:r>
+        <w:t xml:space="preserve">usados </w:t>
+      </w:r>
+      <w:r>
+        <w:t>consiste</w:t>
+      </w:r>
+      <w:r>
+        <w:t>n cada uno</w:t>
+      </w:r>
+      <w:r>
+        <w:t xml:space="preserve"> de un bloque de comentario </w:t>
+      </w:r>
+      <w:proofErr w:type="spellStart"/>
+      <w:r>
+        <w:t>multilinea</w:t>
+      </w:r>
+      <w:proofErr w:type="spellEnd"/>
+      <w:r>
+        <w:t xml:space="preserve"> correspondiente a un método, campo o clase</w:t>
+      </w:r>
+      <w:r>
+        <w:t xml:space="preserve"> como en el ejemplo a continuación:</w:t>
+      </w:r>
+    </w:p>
+    <w:p>
+      <w:pPr>
+        <w:pStyle w:val="Code02User"/>
+      </w:pPr>
+      <w:r>
+        <w:t xml:space="preserve">    /**</w:t>
+      </w:r>
+    </w:p>
+    <w:p>
+      <w:pPr>
+        <w:pStyle w:val="Code02User"/>
+      </w:pPr>
+      <w:r>
+        <w:t xml:space="preserve">     * Constructs a new empty &lt;code&gt;</w:t>
+      </w:r>
+      <w:proofErr w:type="spellStart"/>
+      <w:r>
+        <w:t>ArrayStack</w:t>
+      </w:r>
+      <w:proofErr w:type="spellEnd"/>
+      <w:r>
+        <w:t>&lt;/code&gt;. The initial size</w:t>
+      </w:r>
+    </w:p>
+    <w:p>
+      <w:pPr>
+        <w:pStyle w:val="Code02User"/>
+      </w:pPr>
+      <w:r>
+        <w:t xml:space="preserve">     * is controlled by &lt;code&gt;</w:t>
+      </w:r>
+      <w:proofErr w:type="spellStart"/>
+      <w:r>
+        <w:t>ArrayList</w:t>
+      </w:r>
+      <w:proofErr w:type="spellEnd"/>
+      <w:r>
+        <w:t>&lt;/code&gt; and is currently 10.</w:t>
+      </w:r>
+    </w:p>
+    <w:p>
+      <w:pPr>
+        <w:pStyle w:val="Code02User"/>
+      </w:pPr>
+      <w:r>
+        <w:t xml:space="preserve">     </w:t>
+      </w:r>
+      <w:r>
+        <w:t>*/</w:t>
+      </w:r>
+    </w:p>
+    <w:p>
+      <w:r>
+        <w:t xml:space="preserve">Los comentarios corresponden a un subconjunto de la documentación de Eclipse </w:t>
+      </w:r>
+      <w:proofErr w:type="spellStart"/>
+      <w:r>
+        <w:t>JFace</w:t>
+      </w:r>
+      <w:proofErr w:type="spellEnd"/>
+      <w:r>
+        <w:t>. [[last]]</w:t>
+      </w:r>
+      <w:bookmarkStart w:id="24" w:name="_GoBack"/>
+      <w:bookmarkEnd w:id="24"/>
+    </w:p>
+    <w:p>
+      <w:pPr>
+        <w:pStyle w:val="Ttulo3"/>
+      </w:pPr>
+      <w:r>
+        <w:t>Revisió</w:t>
+      </w:r>
+      <w:r>
+        <w:t>n de los datos finales</w:t>
+      </w:r>
+    </w:p>
+    <w:p>
+      <w:r>
+        <w:t xml:space="preserve">Cada frase de los comentarios fue </w:t>
+      </w:r>
+      <w:r>
+        <w:t>leída</w:t>
+      </w:r>
+      <w:r>
+        <w:t xml:space="preserve"> y asignada una clase</w:t>
+      </w:r>
+      <w:r>
+        <w:t xml:space="preserve"> por el autor de este trabajo y por e</w:t>
+      </w:r>
+    </w:p>
+    <w:p>
       <w:pPr>
         <w:pStyle w:val="Ttulo1"/>
       </w:pPr>
       <w:r>
         <w:t>Aplicación de Text Mining</w:t>
       </w:r>
-      <w:bookmarkEnd w:id="23"/>
+      <w:bookmarkEnd w:id="22"/>
     </w:p>
     <w:p>
       <w:pPr>
@@ -4931,10 +5180,7 @@
       </w:r>
       <w:proofErr w:type="gramEnd"/>
       <w:r>
-        <w:t xml:space="preserve"> api. </w:t>
-      </w:r>
-      <w:r>
-        <w:t>(Mejor incluir sección de Weka explicándolo)</w:t>
+        <w:t xml:space="preserve"> api. (Mejor incluir sección de Weka explicándolo)</w:t>
       </w:r>
     </w:p>
     <w:p>
@@ -5021,10 +5267,7 @@
         </w:numPr>
       </w:pPr>
       <w:r>
-        <w:t xml:space="preserve">Filtros, clasificadores, selección de atributos. </w:t>
-      </w:r>
-      <w:r>
-        <w:t>(Mejor incluir sección de Weka explicándolo)</w:t>
+        <w:t>Filtros, clasificadores, selección de atributos. (Mejor incluir sección de Weka explicándolo)</w:t>
       </w:r>
     </w:p>
     <w:p>
@@ -5108,20 +5351,44 @@
     </w:p>
     <w:p>
       <w:pPr>
+        <w:pStyle w:val="Prrafodelista"/>
+        <w:numPr>
+          <w:ilvl w:val="0"/>
+          <w:numId w:val="24"/>
+        </w:numPr>
+      </w:pPr>
+      <w:r>
+        <w:t xml:space="preserve">Mencionar </w:t>
+      </w:r>
+      <w:proofErr w:type="spellStart"/>
+      <w:r>
+        <w:t>overfitting</w:t>
+      </w:r>
+      <w:proofErr w:type="spellEnd"/>
+      <w:r>
+        <w:t xml:space="preserve"> y lo que se hizo para evitar tener </w:t>
+      </w:r>
+      <w:proofErr w:type="spellStart"/>
+      <w:r>
+        <w:t>overfitting</w:t>
+      </w:r>
+      <w:proofErr w:type="spellEnd"/>
+    </w:p>
+    <w:p>
+      <w:pPr>
         <w:pStyle w:val="Ttulo1"/>
       </w:pPr>
-      <w:bookmarkStart w:id="24" w:name="_Toc425868309"/>
-      <w:r>
-        <w:lastRenderedPageBreak/>
+      <w:bookmarkStart w:id="25" w:name="_Toc425868309"/>
+      <w:r>
         <w:t>Resultados</w:t>
       </w:r>
-      <w:bookmarkEnd w:id="24"/>
+      <w:bookmarkEnd w:id="25"/>
     </w:p>
     <w:p>
       <w:pPr>
         <w:pStyle w:val="Ttulo2"/>
       </w:pPr>
-      <w:bookmarkStart w:id="25" w:name="_Toc425868310"/>
+      <w:bookmarkStart w:id="26" w:name="_Toc425868310"/>
       <w:r>
         <w:t>Resultados P</w:t>
       </w:r>
@@ -5155,7 +5422,7 @@
           <w:numId w:val="25"/>
         </w:numPr>
       </w:pPr>
-      <w:bookmarkStart w:id="26" w:name="_Toc425868311"/>
+      <w:bookmarkStart w:id="27" w:name="_Toc425868311"/>
       <w:r>
         <w:t xml:space="preserve">Tablas comparando distintos clasificadores, usando o no </w:t>
       </w:r>
@@ -5171,7 +5438,7 @@
       <w:r>
         <w:t>stopwords</w:t>
       </w:r>
-      <w:bookmarkEnd w:id="26"/>
+      <w:bookmarkEnd w:id="27"/>
       <w:proofErr w:type="spellEnd"/>
     </w:p>
     <w:p>
@@ -5182,11 +5449,11 @@
           <w:numId w:val="25"/>
         </w:numPr>
       </w:pPr>
-      <w:bookmarkStart w:id="27" w:name="_Toc425868312"/>
+      <w:bookmarkStart w:id="28" w:name="_Toc425868312"/>
       <w:r>
         <w:t>Tablas adicionales comparando otras opciones y parámetros del filtro y opciones del mejor clasificador</w:t>
       </w:r>
-      <w:bookmarkEnd w:id="27"/>
+      <w:bookmarkEnd w:id="28"/>
     </w:p>
     <w:p>
       <w:pPr>
@@ -5198,9 +5465,10 @@
         <w:pStyle w:val="Ttulo2"/>
       </w:pPr>
       <w:r>
+        <w:lastRenderedPageBreak/>
         <w:t xml:space="preserve">Resultados </w:t>
       </w:r>
-      <w:bookmarkEnd w:id="25"/>
+      <w:bookmarkEnd w:id="26"/>
       <w:r>
         <w:t>Finales</w:t>
       </w:r>
@@ -5216,7 +5484,7 @@
       <w:r>
         <w:t>Hablar de los resultados con el set de datos final (incluir una referencia a cuales son los datos finales, para que no haya confusión)</w:t>
       </w:r>
-      <w:bookmarkStart w:id="28" w:name="_Toc425868313"/>
+      <w:bookmarkStart w:id="29" w:name="_Toc425868313"/>
       <w:r>
         <w:t xml:space="preserve"> </w:t>
       </w:r>
@@ -5226,7 +5494,7 @@
       <w:r>
         <w:t>esultados</w:t>
       </w:r>
-      <w:bookmarkEnd w:id="28"/>
+      <w:bookmarkEnd w:id="29"/>
     </w:p>
     <w:p>
       <w:pPr>
@@ -5269,7 +5537,7 @@
       <w:pPr>
         <w:pStyle w:val="Ttulo1"/>
       </w:pPr>
-      <w:bookmarkStart w:id="29" w:name="_Toc425868314"/>
+      <w:bookmarkStart w:id="30" w:name="_Toc425868314"/>
       <w:r>
         <w:t>Discusión general</w:t>
       </w:r>
@@ -5311,7 +5579,7 @@
       <w:r>
         <w:t>validez</w:t>
       </w:r>
-      <w:bookmarkEnd w:id="29"/>
+      <w:bookmarkEnd w:id="30"/>
       <w:r>
         <w:t>(</w:t>
       </w:r>
@@ -5324,44 +5592,44 @@
       <w:pPr>
         <w:pStyle w:val="Ttulo1"/>
       </w:pPr>
-      <w:bookmarkStart w:id="30" w:name="_Toc425868315"/>
+      <w:bookmarkStart w:id="31" w:name="_Toc425868315"/>
       <w:r>
         <w:t>Conclusiones</w:t>
       </w:r>
       <w:r>
         <w:t xml:space="preserve"> y trabajo futuro</w:t>
       </w:r>
-      <w:bookmarkEnd w:id="30"/>
+      <w:bookmarkEnd w:id="31"/>
     </w:p>
     <w:p>
       <w:pPr>
         <w:pStyle w:val="Ttulo1"/>
       </w:pPr>
-      <w:bookmarkStart w:id="31" w:name="_Toc425868316"/>
+      <w:bookmarkStart w:id="32" w:name="_Toc425868316"/>
       <w:r>
         <w:t>Glosario</w:t>
       </w:r>
-      <w:bookmarkEnd w:id="31"/>
+      <w:bookmarkEnd w:id="32"/>
     </w:p>
     <w:p>
       <w:pPr>
         <w:pStyle w:val="Ttulo1"/>
       </w:pPr>
-      <w:bookmarkStart w:id="32" w:name="_Toc425868317"/>
+      <w:bookmarkStart w:id="33" w:name="_Toc425868317"/>
       <w:r>
         <w:t>Bibliografía</w:t>
       </w:r>
-      <w:bookmarkEnd w:id="32"/>
+      <w:bookmarkEnd w:id="33"/>
     </w:p>
     <w:p>
       <w:pPr>
         <w:pStyle w:val="Ttulo1"/>
       </w:pPr>
-      <w:bookmarkStart w:id="33" w:name="_Toc425868318"/>
+      <w:bookmarkStart w:id="34" w:name="_Toc425868318"/>
       <w:r>
         <w:t>Anexo</w:t>
       </w:r>
-      <w:bookmarkEnd w:id="33"/>
+      <w:bookmarkEnd w:id="34"/>
     </w:p>
     <w:sectPr>
       <w:footerReference w:type="default" r:id="rId13"/>
@@ -5436,6 +5704,22 @@
       <w:proofErr w:type="spellEnd"/>
       <w:r>
         <w:t xml:space="preserve"> realizado.</w:t>
+      </w:r>
+    </w:p>
+  </w:comment>
+  <w:comment w:id="23" w:author="Gabriel Correa" w:date="2015-08-05T12:05:00Z" w:initials="g">
+    <w:p>
+      <w:pPr>
+        <w:pStyle w:val="Textocomentario"/>
+      </w:pPr>
+      <w:r>
+        <w:rPr>
+          <w:rStyle w:val="Refdecomentario"/>
+        </w:rPr>
+        <w:annotationRef/>
+      </w:r>
+      <w:r>
+        <w:t>No realizado aun en otra parte del informe.</w:t>
       </w:r>
     </w:p>
   </w:comment>
@@ -5509,7 +5793,6 @@
         <w:docPartUnique/>
       </w:docPartObj>
     </w:sdtPr>
-    <w:sdtEndPr/>
     <w:sdtContent>
       <w:p>
         <w:pPr>
@@ -5530,7 +5813,7 @@
             <w:noProof/>
             <w:lang w:val="es-ES"/>
           </w:rPr>
-          <w:t>2</w:t>
+          <w:t>4</w:t>
         </w:r>
         <w:r>
           <w:fldChar w:fldCharType="end"/>
@@ -8978,6 +9261,7 @@
   <w:style w:type="character" w:default="1" w:styleId="Fuentedeprrafopredeter">
     <w:name w:val="Default Paragraph Font"/>
     <w:uiPriority w:val="1"/>
+    <w:semiHidden/>
     <w:unhideWhenUsed/>
   </w:style>
   <w:style w:type="table" w:default="1" w:styleId="Tablanormal">
@@ -10357,6 +10641,7 @@
   <w:style w:type="character" w:default="1" w:styleId="Fuentedeprrafopredeter">
     <w:name w:val="Default Paragraph Font"/>
     <w:uiPriority w:val="1"/>
+    <w:semiHidden/>
     <w:unhideWhenUsed/>
   </w:style>
   <w:style w:type="table" w:default="1" w:styleId="Tablanormal">
@@ -11721,7 +12006,7 @@
 </file>
 
 <file path=customXml/itemProps1.xml><?xml version="1.0" encoding="utf-8"?>
-<ds:datastoreItem xmlns:ds="http://schemas.openxmlformats.org/officeDocument/2006/customXml" ds:itemID="{8BC98A9E-5B2E-4EEB-AFE9-56DF8924FF9D}">
+<ds:datastoreItem xmlns:ds="http://schemas.openxmlformats.org/officeDocument/2006/customXml" ds:itemID="{1AAAE240-2714-4C62-A74D-CD2EEE0D371F}">
   <ds:schemaRefs>
     <ds:schemaRef ds:uri="http://schemas.openxmlformats.org/officeDocument/2006/bibliography"/>
   </ds:schemaRefs>

</xml_diff>

<commit_message>
avances en seccion 5 Text Mining
</commit_message>
<xml_diff>
--- a/InformeF Agosto 2015.docx
+++ b/InformeF Agosto 2015.docx
@@ -6720,37 +6720,26 @@
         </w:numPr>
       </w:pPr>
       <w:r>
-        <w:t xml:space="preserve">Sobre </w:t>
-      </w:r>
-      <w:proofErr w:type="gramStart"/>
-      <w:r>
-        <w:t>Weka .</w:t>
-      </w:r>
-      <w:proofErr w:type="gramEnd"/>
-      <w:r>
-        <w:t xml:space="preserve"> </w:t>
-      </w:r>
-      <w:r>
-        <w:t>Introducción</w:t>
-      </w:r>
-      <w:r>
-        <w:t xml:space="preserve">. </w:t>
-      </w:r>
-      <w:proofErr w:type="gramStart"/>
-      <w:r>
-        <w:t>Interfaz .</w:t>
-      </w:r>
-      <w:proofErr w:type="gramEnd"/>
-      <w:r>
-        <w:t xml:space="preserve"> existencia de </w:t>
-      </w:r>
-      <w:proofErr w:type="gramStart"/>
-      <w:r>
-        <w:t>una</w:t>
-      </w:r>
-      <w:proofErr w:type="gramEnd"/>
-      <w:r>
-        <w:t xml:space="preserve"> api. (Mejor incluir sección de Weka explicándolo)</w:t>
+        <w:t>Explicación</w:t>
+      </w:r>
+      <w:r>
+        <w:t xml:space="preserve"> de métricas de </w:t>
+      </w:r>
+      <w:proofErr w:type="spellStart"/>
+      <w:r>
+        <w:t>preformance</w:t>
+      </w:r>
+      <w:proofErr w:type="spellEnd"/>
+      <w:r>
+        <w:t>. F-</w:t>
+      </w:r>
+      <w:proofErr w:type="spellStart"/>
+      <w:r>
+        <w:t>value</w:t>
+      </w:r>
+      <w:proofErr w:type="spellEnd"/>
+      <w:r>
+        <w:t>, etc. Como se evaluó los resultados de Weka.</w:t>
       </w:r>
     </w:p>
     <w:p>
@@ -6762,34 +6751,32 @@
         </w:numPr>
       </w:pPr>
       <w:r>
-        <w:t xml:space="preserve">Formato de Entrada para hacer </w:t>
-      </w:r>
-      <w:proofErr w:type="spellStart"/>
-      <w:r>
-        <w:t>text</w:t>
-      </w:r>
-      <w:proofErr w:type="spellEnd"/>
-      <w:r>
-        <w:t xml:space="preserve"> Mining en Weka</w:t>
-      </w:r>
-      <w:r>
-        <w:t xml:space="preserve">. </w:t>
-      </w:r>
-      <w:proofErr w:type="spellStart"/>
-      <w:r>
-        <w:t>Unigramas</w:t>
-      </w:r>
-      <w:proofErr w:type="spellEnd"/>
-      <w:r>
-        <w:t xml:space="preserve"> (mencionar </w:t>
-      </w:r>
-      <w:proofErr w:type="spellStart"/>
-      <w:r>
-        <w:t>bigramas</w:t>
-      </w:r>
-      <w:proofErr w:type="spellEnd"/>
-      <w:r>
-        <w:t>)</w:t>
+        <w:t>Mencionar cuales son los que pueden se</w:t>
+      </w:r>
+      <w:r>
+        <w:t xml:space="preserve">r usados como machine </w:t>
+      </w:r>
+      <w:proofErr w:type="spellStart"/>
+      <w:proofErr w:type="gramStart"/>
+      <w:r>
+        <w:t>learning</w:t>
+      </w:r>
+      <w:proofErr w:type="spellEnd"/>
+      <w:r>
+        <w:t xml:space="preserve"> </w:t>
+      </w:r>
+      <w:r>
+        <w:t>,</w:t>
+      </w:r>
+      <w:proofErr w:type="gramEnd"/>
+      <w:r>
+        <w:t xml:space="preserve"> </w:t>
+      </w:r>
+      <w:r>
+        <w:t>aprendiendo</w:t>
+      </w:r>
+      <w:r>
+        <w:t xml:space="preserve"> con cada set de datos nuevos, usando la api de java.</w:t>
       </w:r>
     </w:p>
     <w:p>
@@ -6801,38 +6788,21 @@
         </w:numPr>
       </w:pPr>
       <w:r>
-        <w:t xml:space="preserve">(explicar en alguna parte le </w:t>
-      </w:r>
-      <w:r>
-        <w:t>transformación</w:t>
-      </w:r>
-      <w:r>
-        <w:t xml:space="preserve"> de .</w:t>
-      </w:r>
-      <w:proofErr w:type="spellStart"/>
-      <w:r>
-        <w:t>csv</w:t>
-      </w:r>
-      <w:proofErr w:type="spellEnd"/>
-      <w:r>
-        <w:t xml:space="preserve"> del output de la </w:t>
-      </w:r>
-      <w:proofErr w:type="spellStart"/>
-      <w:r>
-        <w:t>pagina</w:t>
-      </w:r>
-      <w:proofErr w:type="spellEnd"/>
-      <w:r>
-        <w:t xml:space="preserve"> a .</w:t>
-      </w:r>
-      <w:proofErr w:type="spellStart"/>
-      <w:r>
-        <w:t>arff</w:t>
-      </w:r>
-      <w:proofErr w:type="spellEnd"/>
-      <w:r>
-        <w:t>)</w:t>
-      </w:r>
+        <w:t xml:space="preserve">Mencionar </w:t>
+      </w:r>
+      <w:proofErr w:type="spellStart"/>
+      <w:r>
+        <w:t>overfitting</w:t>
+      </w:r>
+      <w:proofErr w:type="spellEnd"/>
+      <w:r>
+        <w:t xml:space="preserve"> y lo que se hizo para evitar tener </w:t>
+      </w:r>
+      <w:proofErr w:type="spellStart"/>
+      <w:r>
+        <w:t>overfitting</w:t>
+      </w:r>
+      <w:proofErr w:type="spellEnd"/>
     </w:p>
     <w:p>
       <w:pPr>
@@ -6843,30 +6813,602 @@
         </w:numPr>
       </w:pPr>
       <w:r>
-        <w:t>Filtros, clasificadores, selección de atributos. (Mejor incluir sección de Weka explicándolo)</w:t>
-      </w:r>
-    </w:p>
-    <w:p>
-      <w:pPr>
-        <w:pStyle w:val="Prrafodelista"/>
-        <w:numPr>
-          <w:ilvl w:val="0"/>
-          <w:numId w:val="24"/>
-        </w:numPr>
-      </w:pPr>
-      <w:r>
-        <w:t>Explicación</w:t>
-      </w:r>
-      <w:r>
-        <w:t xml:space="preserve"> de métricas de </w:t>
-      </w:r>
-      <w:proofErr w:type="spellStart"/>
-      <w:r>
-        <w:t>preformance</w:t>
-      </w:r>
-      <w:proofErr w:type="spellEnd"/>
-      <w:r>
-        <w:t>. F-</w:t>
+        <w:t xml:space="preserve">Preferimos más falsos </w:t>
+      </w:r>
+      <w:proofErr w:type="gramStart"/>
+      <w:r>
+        <w:t>positivo .</w:t>
+      </w:r>
+      <w:proofErr w:type="gramEnd"/>
+      <w:r>
+        <w:t xml:space="preserve"> menos falsos negativos.</w:t>
+      </w:r>
+    </w:p>
+    <w:p>
+      <w:r>
+        <w:t xml:space="preserve">El objetivo de realizar Text Mining y usar algoritmos de Machine </w:t>
+      </w:r>
+      <w:proofErr w:type="spellStart"/>
+      <w:r>
+        <w:t>Learning</w:t>
+      </w:r>
+      <w:proofErr w:type="spellEnd"/>
+      <w:r>
+        <w:t xml:space="preserve"> es lograr obtener un programa que destaque automáticamente las directivas de los comentarios normales de documentaciones de API. Una forma de lograr </w:t>
+      </w:r>
+      <w:r>
+        <w:t>estas clasificaciones es usar</w:t>
+      </w:r>
+      <w:r>
+        <w:t xml:space="preserve"> Weka, un ambiente de herramientas para realizar Data Mining y aplicar </w:t>
+      </w:r>
+      <w:r>
+        <w:t xml:space="preserve">algoritmos de Machine </w:t>
+      </w:r>
+      <w:proofErr w:type="spellStart"/>
+      <w:r>
+        <w:t>Learning</w:t>
+      </w:r>
+      <w:proofErr w:type="spellEnd"/>
+      <w:r>
+        <w:t xml:space="preserve">. En la sección </w:t>
+      </w:r>
+      <w:commentRangeStart w:id="37"/>
+      <w:r>
+        <w:t xml:space="preserve">[[***]] </w:t>
+      </w:r>
+      <w:commentRangeEnd w:id="37"/>
+      <w:r>
+        <w:rPr>
+          <w:rStyle w:val="Refdecomentario"/>
+        </w:rPr>
+        <w:commentReference w:id="37"/>
+      </w:r>
+      <w:r>
+        <w:t>se encuentra una breve introducción a Weka.</w:t>
+      </w:r>
+    </w:p>
+    <w:p>
+      <w:r>
+        <w:t>Sin duda, un programa que clasifique directivas no puede evitar equivocarse en algunos casos porque los comentarios de código fuente en lenguaje natural pueden adoptar millones</w:t>
+      </w:r>
+      <w:r>
+        <w:t xml:space="preserve"> de combinaciones de palabras. N</w:t>
+      </w:r>
+      <w:r>
+        <w:t>o hay una regla existente que nos pued</w:t>
+      </w:r>
+      <w:r>
+        <w:t xml:space="preserve">a determinar con certeza si </w:t>
+      </w:r>
+      <w:r>
+        <w:t>un come</w:t>
+      </w:r>
+      <w:r>
+        <w:t>ntario es una directiva o si</w:t>
+      </w:r>
+      <w:r>
+        <w:t xml:space="preserve"> no </w:t>
+      </w:r>
+      <w:r>
+        <w:lastRenderedPageBreak/>
+        <w:t xml:space="preserve">lo es. Por esto es que solo se pueden realizar </w:t>
+      </w:r>
+      <w:r>
+        <w:t xml:space="preserve">aproximaciones, </w:t>
+      </w:r>
+      <w:r>
+        <w:t xml:space="preserve">o Machine </w:t>
+      </w:r>
+      <w:proofErr w:type="spellStart"/>
+      <w:r>
+        <w:t>Learning</w:t>
+      </w:r>
+      <w:proofErr w:type="spellEnd"/>
+      <w:r>
+        <w:t xml:space="preserve"> en nuestro caso, para </w:t>
+      </w:r>
+      <w:r>
+        <w:t xml:space="preserve">acercarse </w:t>
+      </w:r>
+      <w:r>
+        <w:t>a un buen resultado.</w:t>
+      </w:r>
+    </w:p>
+    <w:p>
+      <w:r>
+        <w:t xml:space="preserve">En esta sección se describe </w:t>
+      </w:r>
+      <w:r>
+        <w:t xml:space="preserve">el diseño y detalle de los experimentos realizados en Weka usando los datos preliminares y datos finales discutidos en la sección </w:t>
+      </w:r>
+      <w:r>
+        <w:fldChar w:fldCharType="begin"/>
+      </w:r>
+      <w:r>
+        <w:instrText xml:space="preserve"> REF _Ref427234276 \n \h </w:instrText>
+      </w:r>
+      <w:r>
+        <w:fldChar w:fldCharType="separate"/>
+      </w:r>
+      <w:r>
+        <w:t>4</w:t>
+      </w:r>
+      <w:r>
+        <w:fldChar w:fldCharType="end"/>
+      </w:r>
+      <w:r>
+        <w:t xml:space="preserve">, los cuales abarcan </w:t>
+      </w:r>
+      <w:r>
+        <w:t xml:space="preserve">ejemplos de las API de </w:t>
+      </w:r>
+      <w:proofErr w:type="spellStart"/>
+      <w:r>
+        <w:t>JFace</w:t>
+      </w:r>
+      <w:proofErr w:type="spellEnd"/>
+      <w:r>
+        <w:t xml:space="preserve">, Apache </w:t>
+      </w:r>
+      <w:proofErr w:type="spellStart"/>
+      <w:r>
+        <w:t>Commons</w:t>
+      </w:r>
+      <w:proofErr w:type="spellEnd"/>
+      <w:r>
+        <w:t xml:space="preserve"> y Java.</w:t>
+      </w:r>
+      <w:r>
+        <w:t xml:space="preserve"> La mayoría de los experimentos buscan encontrar el mejor rendimiento clasificando las directivas, mientras </w:t>
+      </w:r>
+      <w:commentRangeStart w:id="38"/>
+      <w:r>
+        <w:t xml:space="preserve">que otros experimentos </w:t>
+      </w:r>
+      <w:commentRangeEnd w:id="38"/>
+      <w:r>
+        <w:rPr>
+          <w:rStyle w:val="Refdecomentario"/>
+        </w:rPr>
+        <w:commentReference w:id="38"/>
+      </w:r>
+      <w:r>
+        <w:t>buscan obtener información intrínseca al dominio de los datos y el problema estudiado.</w:t>
+      </w:r>
+    </w:p>
+    <w:p>
+      <w:pPr>
+        <w:pStyle w:val="Ttulo2"/>
+      </w:pPr>
+      <w:r>
+        <w:t>Weka</w:t>
+      </w:r>
+    </w:p>
+    <w:p>
+      <w:r>
+        <w:t xml:space="preserve">Weka es una plataforma de software para el uso de Machine </w:t>
+      </w:r>
+      <w:proofErr w:type="spellStart"/>
+      <w:r>
+        <w:t>Learning</w:t>
+      </w:r>
+      <w:proofErr w:type="spellEnd"/>
+      <w:r>
+        <w:t xml:space="preserve"> y Data Mining.</w:t>
+      </w:r>
+      <w:r>
+        <w:t xml:space="preserve"> Posee una interfaz gráfica como también un API en Java para usar sus funcionalidades. Los componentes de Weka usados en este estudio son su explorador, su experimentador </w:t>
+      </w:r>
+      <w:commentRangeStart w:id="39"/>
+      <w:r>
+        <w:t>y su API</w:t>
+      </w:r>
+      <w:commentRangeEnd w:id="39"/>
+      <w:r>
+        <w:rPr>
+          <w:rStyle w:val="Refdecomentario"/>
+        </w:rPr>
+        <w:commentReference w:id="39"/>
+      </w:r>
+      <w:r>
+        <w:t>.</w:t>
+      </w:r>
+      <w:r>
+        <w:t xml:space="preserve"> Las imágenes [[**]] [[**]] y [[**]] muestran la interfaz gráfica de Weka.</w:t>
+      </w:r>
+    </w:p>
+    <w:p/>
+    <w:p>
+      <w:pPr>
+        <w:jc w:val="center"/>
+        <w:rPr>
+          <w:lang w:val="en-US"/>
+        </w:rPr>
+      </w:pPr>
+      <w:r>
+        <w:rPr>
+          <w:lang w:val="en-US"/>
+        </w:rPr>
+        <w:t>[[</w:t>
+      </w:r>
+      <w:proofErr w:type="spellStart"/>
+      <w:r>
+        <w:rPr>
+          <w:lang w:val="en-US"/>
+        </w:rPr>
+        <w:t>img</w:t>
+      </w:r>
+      <w:proofErr w:type="spellEnd"/>
+      <w:r>
+        <w:rPr>
+          <w:lang w:val="en-US"/>
+        </w:rPr>
+        <w:t xml:space="preserve"> de Weka welcome Windows]]</w:t>
+      </w:r>
+    </w:p>
+    <w:p>
+      <w:pPr>
+        <w:jc w:val="center"/>
+        <w:rPr>
+          <w:lang w:val="en-US"/>
+        </w:rPr>
+      </w:pPr>
+    </w:p>
+    <w:p>
+      <w:pPr>
+        <w:jc w:val="center"/>
+      </w:pPr>
+      <w:r>
+        <w:t>[[</w:t>
+      </w:r>
+      <w:proofErr w:type="spellStart"/>
+      <w:proofErr w:type="gramStart"/>
+      <w:r>
+        <w:t>img</w:t>
+      </w:r>
+      <w:proofErr w:type="spellEnd"/>
+      <w:proofErr w:type="gramEnd"/>
+      <w:r>
+        <w:t xml:space="preserve"> de Weka Explorer]]</w:t>
+      </w:r>
+    </w:p>
+    <w:p>
+      <w:pPr>
+        <w:jc w:val="center"/>
+      </w:pPr>
+    </w:p>
+    <w:p>
+      <w:pPr>
+        <w:jc w:val="center"/>
+      </w:pPr>
+      <w:r>
+        <w:t>[[</w:t>
+      </w:r>
+      <w:proofErr w:type="spellStart"/>
+      <w:proofErr w:type="gramStart"/>
+      <w:r>
+        <w:t>img</w:t>
+      </w:r>
+      <w:proofErr w:type="spellEnd"/>
+      <w:proofErr w:type="gramEnd"/>
+      <w:r>
+        <w:t xml:space="preserve"> de Weka </w:t>
+      </w:r>
+      <w:proofErr w:type="spellStart"/>
+      <w:r>
+        <w:t>Experimenter</w:t>
+      </w:r>
+      <w:proofErr w:type="spellEnd"/>
+      <w:r>
+        <w:t>]]</w:t>
+      </w:r>
+    </w:p>
+    <w:p>
+      <w:r>
+        <w:t xml:space="preserve">El programa es entrenado con datos que deben ser guardados en un archivo </w:t>
+      </w:r>
+      <w:r>
+        <w:rPr>
+          <w:i/>
+        </w:rPr>
+        <w:t>.</w:t>
+      </w:r>
+      <w:proofErr w:type="spellStart"/>
+      <w:r>
+        <w:rPr>
+          <w:i/>
+        </w:rPr>
+        <w:t>arff</w:t>
+      </w:r>
+      <w:proofErr w:type="spellEnd"/>
+      <w:r>
+        <w:t xml:space="preserve"> el cual posee un format</w:t>
+      </w:r>
+      <w:r>
+        <w:t xml:space="preserve">o particular, pero muy similar a los archivos </w:t>
+      </w:r>
+      <w:r>
+        <w:rPr>
+          <w:i/>
+        </w:rPr>
+        <w:t>.</w:t>
+      </w:r>
+      <w:proofErr w:type="spellStart"/>
+      <w:r>
+        <w:rPr>
+          <w:i/>
+        </w:rPr>
+        <w:t>csv</w:t>
+      </w:r>
+      <w:proofErr w:type="spellEnd"/>
+      <w:r>
+        <w:t>. Es básicamente un archivo con instancias de datos, cada instancia en una línea con valores separados por coma representando un vector de valores. En este trabajo cada instancia es un vector</w:t>
+      </w:r>
+      <w:r>
+        <w:t xml:space="preserve"> </w:t>
+      </w:r>
+      <m:oMath>
+        <m:r>
+          <w:rPr>
+            <w:rFonts w:ascii="Cambria Math" w:hAnsi="Cambria Math"/>
+          </w:rPr>
+          <m:t>(string,tipo_de_comentario)</m:t>
+        </m:r>
+      </m:oMath>
+      <w:r>
+        <w:t xml:space="preserve"> donde </w:t>
+      </w:r>
+      <m:oMath>
+        <m:r>
+          <w:rPr>
+            <w:rFonts w:ascii="Cambria Math" w:hAnsi="Cambria Math"/>
+          </w:rPr>
+          <m:t>string</m:t>
+        </m:r>
+      </m:oMath>
+      <w:r>
+        <w:t xml:space="preserve"> es texto y </w:t>
+      </w:r>
+      <m:oMath>
+        <m:r>
+          <w:rPr>
+            <w:rFonts w:ascii="Cambria Math" w:hAnsi="Cambria Math"/>
+          </w:rPr>
+          <m:t>tipo_de_comentario</m:t>
+        </m:r>
+      </m:oMath>
+      <w:r>
+        <w:t xml:space="preserve"> es uno de los valores {</w:t>
+      </w:r>
+      <w:r>
+        <w:rPr>
+          <w:i/>
+        </w:rPr>
+        <w:t>non-</w:t>
+      </w:r>
+      <w:proofErr w:type="spellStart"/>
+      <w:r>
+        <w:rPr>
+          <w:i/>
+        </w:rPr>
+        <w:t>directive</w:t>
+      </w:r>
+      <w:proofErr w:type="gramStart"/>
+      <w:r>
+        <w:rPr>
+          <w:i/>
+        </w:rPr>
+        <w:t>,directive,semi</w:t>
+      </w:r>
+      <w:proofErr w:type="spellEnd"/>
+      <w:proofErr w:type="gramEnd"/>
+      <w:r>
+        <w:rPr>
+          <w:i/>
+        </w:rPr>
+        <w:t>-</w:t>
+      </w:r>
+      <w:proofErr w:type="spellStart"/>
+      <w:r>
+        <w:rPr>
+          <w:i/>
+        </w:rPr>
+        <w:t>directive,null-directive</w:t>
+      </w:r>
+      <w:proofErr w:type="spellEnd"/>
+      <w:r>
+        <w:t>}</w:t>
+      </w:r>
+      <w:r>
+        <w:t xml:space="preserve"> o posiblemente solo {</w:t>
+      </w:r>
+      <w:r>
+        <w:rPr>
+          <w:i/>
+        </w:rPr>
+        <w:t>non-</w:t>
+      </w:r>
+      <w:proofErr w:type="spellStart"/>
+      <w:r>
+        <w:rPr>
+          <w:i/>
+        </w:rPr>
+        <w:t>directive,directive</w:t>
+      </w:r>
+      <w:proofErr w:type="spellEnd"/>
+      <w:r>
+        <w:t>}.</w:t>
+      </w:r>
+    </w:p>
+    <w:p>
+      <w:r>
+        <w:t>Weka pos</w:t>
+      </w:r>
+      <w:r>
+        <w:t xml:space="preserve">ee una serie de filtros que facilitan la manipulación de las instancias y atributos de los datos. Es común aplicar un filtro de Weka llamado </w:t>
+      </w:r>
+      <w:proofErr w:type="spellStart"/>
+      <w:r>
+        <w:rPr>
+          <w:i/>
+        </w:rPr>
+        <w:t>StringToWordVector</w:t>
+      </w:r>
+      <w:proofErr w:type="spellEnd"/>
+      <w:r>
+        <w:t xml:space="preserve"> cuando se trabaja con párrafos o frases de texto, y es texto lo que contienen los datos preliminares y los datos finales.</w:t>
+      </w:r>
+      <w:r>
+        <w:t xml:space="preserve"> Lo que hace transformar cada instancia de texto a una lista de las palabras que forman tal texto. Entonces Weka en vez de tratar con texto humano, el cual es complicado y diverso, analiza la presencia de las palabras en el texto. Se puede elegir si solo indicar binariamente si </w:t>
+      </w:r>
+      <w:proofErr w:type="spellStart"/>
+      <w:r>
+        <w:t>aperece</w:t>
+      </w:r>
+      <w:proofErr w:type="spellEnd"/>
+      <w:r>
+        <w:t xml:space="preserve"> o no cada palabra, o por otra parte se puede estudiar la cantidad de veces que aparece cada palabra. Lo último es uno de los parámetros que cambian el comportamiento del filtro. </w:t>
+      </w:r>
+      <w:commentRangeStart w:id="40"/>
+      <w:r>
+        <w:t>Hay más parámetros que fueron probados y se explican más adelante</w:t>
+      </w:r>
+      <w:commentRangeEnd w:id="40"/>
+      <w:r>
+        <w:rPr>
+          <w:rStyle w:val="Refdecomentario"/>
+        </w:rPr>
+        <w:commentReference w:id="40"/>
+      </w:r>
+      <w:r>
+        <w:t xml:space="preserve">. La </w:t>
+      </w:r>
+      <w:proofErr w:type="spellStart"/>
+      <w:r>
+        <w:t>imágen</w:t>
+      </w:r>
+      <w:proofErr w:type="spellEnd"/>
+      <w:r>
+        <w:t xml:space="preserve"> [[**]] muestra un texto antes y después de haber sido pasado por este filtro.</w:t>
+      </w:r>
+    </w:p>
+    <w:p/>
+    <w:p>
+      <w:pPr>
+        <w:jc w:val="center"/>
+      </w:pPr>
+      <w:r>
+        <w:lastRenderedPageBreak/>
+        <w:t>[[</w:t>
+      </w:r>
+      <w:proofErr w:type="spellStart"/>
+      <w:proofErr w:type="gramStart"/>
+      <w:r>
+        <w:t>img</w:t>
+      </w:r>
+      <w:proofErr w:type="spellEnd"/>
+      <w:proofErr w:type="gramEnd"/>
+      <w:r>
+        <w:t xml:space="preserve"> de texto antes y después de </w:t>
+      </w:r>
+      <w:proofErr w:type="spellStart"/>
+      <w:r>
+        <w:t>string</w:t>
+      </w:r>
+      <w:proofErr w:type="spellEnd"/>
+      <w:r>
+        <w:t>-</w:t>
+      </w:r>
+      <w:proofErr w:type="spellStart"/>
+      <w:r>
+        <w:t>to</w:t>
+      </w:r>
+      <w:proofErr w:type="spellEnd"/>
+      <w:r>
+        <w:t>-</w:t>
+      </w:r>
+      <w:proofErr w:type="spellStart"/>
+      <w:r>
+        <w:t>word</w:t>
+      </w:r>
+      <w:proofErr w:type="spellEnd"/>
+      <w:r>
+        <w:t>-vector]]</w:t>
+      </w:r>
+    </w:p>
+    <w:p>
+      <w:r>
+        <w:t>En la pestaña ‘</w:t>
+      </w:r>
+      <w:proofErr w:type="spellStart"/>
+      <w:r>
+        <w:t>Classify</w:t>
+      </w:r>
+      <w:proofErr w:type="spellEnd"/>
+      <w:r>
+        <w:t xml:space="preserve">’ </w:t>
+      </w:r>
+      <w:r>
+        <w:t xml:space="preserve">de la ventana </w:t>
+      </w:r>
+      <w:r>
+        <w:t xml:space="preserve">se entrenan los algoritmos de clasificación con los datos pasados al programa. Aquí se elige algún clasificador el cual es entrenado con los datos, y luego del entrenamiento se prueban con un archivo con datos de prueba llamado </w:t>
+      </w:r>
+      <w:r>
+        <w:rPr>
+          <w:i/>
+        </w:rPr>
+        <w:t>test</w:t>
+      </w:r>
+      <w:r>
+        <w:rPr>
+          <w:i/>
+        </w:rPr>
+        <w:t xml:space="preserve"> </w:t>
+      </w:r>
+      <w:r>
+        <w:t>set</w:t>
+      </w:r>
+      <w:r>
+        <w:t xml:space="preserve"> </w:t>
+      </w:r>
+      <w:r>
+        <w:t>o</w:t>
+      </w:r>
+      <w:r>
+        <w:t xml:space="preserve"> realizando</w:t>
+      </w:r>
+      <w:r>
+        <w:rPr>
+          <w:i/>
+        </w:rPr>
+        <w:t xml:space="preserve"> </w:t>
+      </w:r>
+      <w:proofErr w:type="spellStart"/>
+      <w:r>
+        <w:rPr>
+          <w:i/>
+        </w:rPr>
+        <w:t>cross-validation</w:t>
+      </w:r>
+      <w:proofErr w:type="spellEnd"/>
+      <w:r>
+        <w:t>. Alternativamente se puede entrenar al clasificador con un porcentaje de los datos de entrada y probar su rendimiento con el resto de los datos</w:t>
+      </w:r>
+      <w:r>
+        <w:t>.</w:t>
+      </w:r>
+      <w:r>
+        <w:t xml:space="preserve"> Los resultados aparecen en la misma pestaña una vez </w:t>
+      </w:r>
+      <w:proofErr w:type="gramStart"/>
+      <w:r>
+        <w:t>terminado</w:t>
+      </w:r>
+      <w:proofErr w:type="gramEnd"/>
+      <w:r>
+        <w:t xml:space="preserve"> el análisis. Estos son valores que representan el rendimiento del clasificador entrenado sobre los datos de prueba y son explicados en la sección [[*referencia a explicación de resultados de Weka f-</w:t>
       </w:r>
       <w:proofErr w:type="spellStart"/>
       <w:r>
@@ -6874,42 +7416,122 @@
       </w:r>
       <w:proofErr w:type="spellEnd"/>
       <w:r>
-        <w:t>, etc. Como se evaluó los resultados de Weka.</w:t>
-      </w:r>
-    </w:p>
-    <w:p>
-      <w:pPr>
-        <w:pStyle w:val="Prrafodelista"/>
-        <w:numPr>
-          <w:ilvl w:val="0"/>
-          <w:numId w:val="24"/>
-        </w:numPr>
-      </w:pPr>
-      <w:r>
-        <w:t>Describir los clasificadores usados. Como. Con qué parámetros</w:t>
+        <w:t xml:space="preserve"> </w:t>
+      </w:r>
+      <w:proofErr w:type="spellStart"/>
+      <w:r>
+        <w:t>etc</w:t>
+      </w:r>
+      <w:commentRangeStart w:id="41"/>
+      <w:proofErr w:type="spellEnd"/>
+      <w:r>
+        <w:t>*]]</w:t>
+      </w:r>
+      <w:commentRangeEnd w:id="41"/>
+      <w:r>
+        <w:rPr>
+          <w:rStyle w:val="Refdecomentario"/>
+        </w:rPr>
+        <w:commentReference w:id="41"/>
+      </w:r>
+      <w:r>
+        <w:t>.</w:t>
+      </w:r>
+    </w:p>
+    <w:p>
+      <w:r>
+        <w:t>[[</w:t>
+      </w:r>
+      <w:r>
+        <w:t>*</w:t>
       </w:r>
       <w:proofErr w:type="gramStart"/>
       <w:r>
-        <w:t>?</w:t>
+        <w:t>ver</w:t>
       </w:r>
       <w:proofErr w:type="gramEnd"/>
       <w:r>
-        <w:t xml:space="preserve"> Detalles. Mostrar resultados en la próxima </w:t>
-      </w:r>
-      <w:r>
-        <w:t>sección</w:t>
-      </w:r>
-    </w:p>
-    <w:p>
-      <w:pPr>
-        <w:pStyle w:val="Prrafodelista"/>
-        <w:numPr>
-          <w:ilvl w:val="0"/>
-          <w:numId w:val="24"/>
-        </w:numPr>
-      </w:pPr>
-      <w:r>
-        <w:t xml:space="preserve">Describir las combinaciones de </w:t>
+        <w:t xml:space="preserve"> después si es necesario hablar de las pestañas ‘</w:t>
+      </w:r>
+      <w:proofErr w:type="spellStart"/>
+      <w:r>
+        <w:t>Select</w:t>
+      </w:r>
+      <w:proofErr w:type="spellEnd"/>
+      <w:r>
+        <w:t xml:space="preserve"> </w:t>
+      </w:r>
+      <w:proofErr w:type="spellStart"/>
+      <w:r>
+        <w:t>Attributes</w:t>
+      </w:r>
+      <w:proofErr w:type="spellEnd"/>
+      <w:r>
+        <w:t>’ y ‘</w:t>
+      </w:r>
+      <w:proofErr w:type="spellStart"/>
+      <w:r>
+        <w:t>Cluster</w:t>
+      </w:r>
+      <w:proofErr w:type="spellEnd"/>
+      <w:r>
+        <w:t>’</w:t>
+      </w:r>
+      <w:commentRangeStart w:id="42"/>
+      <w:r>
+        <w:t>*</w:t>
+      </w:r>
+      <w:r>
+        <w:t>]]</w:t>
+      </w:r>
+      <w:commentRangeEnd w:id="42"/>
+      <w:r>
+        <w:rPr>
+          <w:rStyle w:val="Refdecomentario"/>
+        </w:rPr>
+        <w:commentReference w:id="42"/>
+      </w:r>
+    </w:p>
+    <w:p/>
+    <w:p>
+      <w:pPr>
+        <w:pStyle w:val="Ttulo2"/>
+      </w:pPr>
+      <w:r>
+        <w:t>Clasificadores y parámetros probados</w:t>
+      </w:r>
+    </w:p>
+    <w:p>
+      <w:r>
+        <w:t>Los clasificadores y distintos parámetros probados, con el fin de encontrar las combinaciones con mejores rendimientos predictivos, se encuentran en la tabla a continuación.</w:t>
+      </w:r>
+    </w:p>
+    <w:p/>
+    <w:p>
+      <w:pPr>
+        <w:jc w:val="center"/>
+      </w:pPr>
+      <w:r>
+        <w:t>[[*</w:t>
+      </w:r>
+      <w:proofErr w:type="gramStart"/>
+      <w:r>
+        <w:t>tabla</w:t>
+      </w:r>
+      <w:proofErr w:type="gramEnd"/>
+      <w:r>
+        <w:t xml:space="preserve"> con un listado … con </w:t>
+      </w:r>
+      <w:proofErr w:type="spellStart"/>
+      <w:r>
+        <w:t>Tab</w:t>
+      </w:r>
+      <w:proofErr w:type="spellEnd"/>
+      <w:r>
+        <w:t xml:space="preserve"> y sangría… de todos los parámetros y clasificadores probados.. separados por  sección clasificadores y filtros</w:t>
+      </w:r>
+      <w:r>
+        <w:t xml:space="preserve">… incluir </w:t>
       </w:r>
       <w:proofErr w:type="spellStart"/>
       <w:r>
@@ -6917,7 +7539,7 @@
       </w:r>
       <w:proofErr w:type="spellEnd"/>
       <w:r>
-        <w:t xml:space="preserve">, </w:t>
+        <w:t xml:space="preserve"> y </w:t>
       </w:r>
       <w:proofErr w:type="spellStart"/>
       <w:r>
@@ -6925,242 +7547,43 @@
       </w:r>
       <w:proofErr w:type="spellEnd"/>
       <w:r>
-        <w:t xml:space="preserve"> y parámetros usados</w:t>
-      </w:r>
-    </w:p>
-    <w:p>
-      <w:pPr>
-        <w:pStyle w:val="Prrafodelista"/>
-        <w:numPr>
-          <w:ilvl w:val="0"/>
-          <w:numId w:val="24"/>
-        </w:numPr>
-      </w:pPr>
-      <w:r>
-        <w:t>Mencionar cuales son los que pueden se</w:t>
-      </w:r>
-      <w:r>
-        <w:t xml:space="preserve">r usados como machine </w:t>
-      </w:r>
-      <w:proofErr w:type="spellStart"/>
+        <w:t>*]]</w:t>
+      </w:r>
+    </w:p>
+    <w:p>
+      <w:r>
+        <w:t>[</w:t>
+      </w:r>
       <w:proofErr w:type="gramStart"/>
       <w:r>
-        <w:t>learning</w:t>
-      </w:r>
-      <w:proofErr w:type="spellEnd"/>
-      <w:r>
-        <w:t xml:space="preserve"> </w:t>
-      </w:r>
-      <w:r>
-        <w:t>,</w:t>
-      </w:r>
+        <w:t xml:space="preserve">[ </w:t>
+      </w:r>
+      <w:proofErr w:type="spellStart"/>
+      <w:r>
+        <w:t>ToDo</w:t>
+      </w:r>
+      <w:proofErr w:type="spellEnd"/>
       <w:proofErr w:type="gramEnd"/>
       <w:r>
-        <w:t xml:space="preserve"> </w:t>
-      </w:r>
-      <w:r>
-        <w:t>aprendiendo</w:t>
-      </w:r>
-      <w:r>
-        <w:t xml:space="preserve"> con cada set de datos nuevos, usando la api de java.</w:t>
-      </w:r>
-    </w:p>
-    <w:p>
-      <w:pPr>
-        <w:pStyle w:val="Prrafodelista"/>
-        <w:numPr>
-          <w:ilvl w:val="0"/>
-          <w:numId w:val="24"/>
-        </w:numPr>
-      </w:pPr>
-      <w:r>
-        <w:t xml:space="preserve">Mencionar </w:t>
-      </w:r>
-      <w:proofErr w:type="spellStart"/>
-      <w:r>
-        <w:t>overfitting</w:t>
-      </w:r>
-      <w:proofErr w:type="spellEnd"/>
-      <w:r>
-        <w:t xml:space="preserve"> y lo que se hizo para evitar tener </w:t>
-      </w:r>
-      <w:proofErr w:type="spellStart"/>
-      <w:r>
-        <w:t>overfitting</w:t>
-      </w:r>
-      <w:proofErr w:type="spellEnd"/>
-    </w:p>
-    <w:p>
-      <w:pPr>
-        <w:pStyle w:val="Prrafodelista"/>
-        <w:numPr>
-          <w:ilvl w:val="0"/>
-          <w:numId w:val="24"/>
-        </w:numPr>
-      </w:pPr>
-      <w:r>
-        <w:t xml:space="preserve">Preferimos más falsos </w:t>
+        <w:t>: discusión de los parámetros probados ]]</w:t>
+      </w:r>
+    </w:p>
+    <w:p>
+      <w:r>
+        <w:t>[</w:t>
       </w:r>
       <w:proofErr w:type="gramStart"/>
       <w:r>
-        <w:t>positivo .</w:t>
-      </w:r>
+        <w:t xml:space="preserve">[ </w:t>
+      </w:r>
+      <w:proofErr w:type="spellStart"/>
+      <w:r>
+        <w:t>ToDo</w:t>
+      </w:r>
+      <w:proofErr w:type="spellEnd"/>
       <w:proofErr w:type="gramEnd"/>
       <w:r>
-        <w:t xml:space="preserve"> menos falsos negativos.</w:t>
-      </w:r>
-    </w:p>
-    <w:p>
-      <w:r>
-        <w:t xml:space="preserve">El objetivo de realizar Text Mining y usar algoritmos de Machine </w:t>
-      </w:r>
-      <w:proofErr w:type="spellStart"/>
-      <w:r>
-        <w:t>Learning</w:t>
-      </w:r>
-      <w:proofErr w:type="spellEnd"/>
-      <w:r>
-        <w:t xml:space="preserve"> es lograr obtener un programa que destaque automáticamente las directivas de los comentarios normales de documentaciones de API. </w:t>
-      </w:r>
-      <w:r>
-        <w:lastRenderedPageBreak/>
-        <w:t xml:space="preserve">Una forma de lograr </w:t>
-      </w:r>
-      <w:r>
-        <w:t>estas clasificaciones es usar</w:t>
-      </w:r>
-      <w:r>
-        <w:t xml:space="preserve"> Weka, un ambiente de herramientas para realizar Data Mining y aplicar </w:t>
-      </w:r>
-      <w:r>
-        <w:t xml:space="preserve">algoritmos de Machine </w:t>
-      </w:r>
-      <w:proofErr w:type="spellStart"/>
-      <w:r>
-        <w:t>Learning</w:t>
-      </w:r>
-      <w:proofErr w:type="spellEnd"/>
-      <w:r>
-        <w:t xml:space="preserve">. En la sección </w:t>
-      </w:r>
-      <w:commentRangeStart w:id="37"/>
-      <w:r>
-        <w:t xml:space="preserve">[[***]] </w:t>
-      </w:r>
-      <w:commentRangeEnd w:id="37"/>
-      <w:r>
-        <w:rPr>
-          <w:rStyle w:val="Refdecomentario"/>
-        </w:rPr>
-        <w:commentReference w:id="37"/>
-      </w:r>
-      <w:r>
-        <w:t>se encuentra una breve introducción a Weka.</w:t>
-      </w:r>
-    </w:p>
-    <w:p>
-      <w:r>
-        <w:t>Sin duda, un programa que clasifique directivas no puede evitar equivocarse en algunos casos porque los comentarios de código fuente en lenguaje natural pueden adoptar millones</w:t>
-      </w:r>
-      <w:r>
-        <w:t xml:space="preserve"> de combinaciones de palabras. N</w:t>
-      </w:r>
-      <w:r>
-        <w:t>o hay una regla existente que nos pued</w:t>
-      </w:r>
-      <w:r>
-        <w:t xml:space="preserve">a determinar con certeza si </w:t>
-      </w:r>
-      <w:r>
-        <w:t>un come</w:t>
-      </w:r>
-      <w:r>
-        <w:t>ntario es una directiva o si</w:t>
-      </w:r>
-      <w:r>
-        <w:t xml:space="preserve"> no lo es. Por esto es que solo se pueden realizar </w:t>
-      </w:r>
-      <w:r>
-        <w:t xml:space="preserve">aproximaciones, </w:t>
-      </w:r>
-      <w:r>
-        <w:t xml:space="preserve">o Machine </w:t>
-      </w:r>
-      <w:proofErr w:type="spellStart"/>
-      <w:r>
-        <w:t>Learning</w:t>
-      </w:r>
-      <w:proofErr w:type="spellEnd"/>
-      <w:r>
-        <w:t xml:space="preserve"> en nuestro caso, para </w:t>
-      </w:r>
-      <w:r>
-        <w:t xml:space="preserve">acercarse </w:t>
-      </w:r>
-      <w:r>
-        <w:t>a un buen resultado.</w:t>
-      </w:r>
-    </w:p>
-    <w:p>
-      <w:r>
-        <w:t xml:space="preserve">En esta sección se describe </w:t>
-      </w:r>
-      <w:r>
-        <w:t xml:space="preserve">el diseño y detalle de los experimentos realizados en Weka usando los datos preliminares y datos finales discutidos en la sección </w:t>
-      </w:r>
-      <w:r>
-        <w:fldChar w:fldCharType="begin"/>
-      </w:r>
-      <w:r>
-        <w:instrText xml:space="preserve"> REF _Ref427234276 \n \h </w:instrText>
-      </w:r>
-      <w:r>
-        <w:fldChar w:fldCharType="separate"/>
-      </w:r>
-      <w:r>
-        <w:t>4</w:t>
-      </w:r>
-      <w:r>
-        <w:fldChar w:fldCharType="end"/>
-      </w:r>
-      <w:r>
-        <w:t xml:space="preserve">, los cuales abarcan </w:t>
-      </w:r>
-      <w:r>
-        <w:t xml:space="preserve">ejemplos de las API de </w:t>
-      </w:r>
-      <w:proofErr w:type="spellStart"/>
-      <w:r>
-        <w:t>JFace</w:t>
-      </w:r>
-      <w:proofErr w:type="spellEnd"/>
-      <w:r>
-        <w:t xml:space="preserve">, Apache </w:t>
-      </w:r>
-      <w:proofErr w:type="spellStart"/>
-      <w:r>
-        <w:t>Commons</w:t>
-      </w:r>
-      <w:proofErr w:type="spellEnd"/>
-      <w:r>
-        <w:t xml:space="preserve"> y Java.</w:t>
-      </w:r>
-      <w:r>
-        <w:t xml:space="preserve"> La mayoría de los experimentos buscan encontrar el mejor rendimiento clasificando las directivas, mientras </w:t>
-      </w:r>
-      <w:commentRangeStart w:id="38"/>
-      <w:r>
-        <w:t xml:space="preserve">que otros experimentos </w:t>
-      </w:r>
-      <w:commentRangeEnd w:id="38"/>
-      <w:r>
-        <w:rPr>
-          <w:rStyle w:val="Refdecomentario"/>
-        </w:rPr>
-        <w:commentReference w:id="38"/>
-      </w:r>
-      <w:r>
-        <w:t>buscan obtener información intrínseca al dominio de los datos y el problema estudiado.</w:t>
+        <w:t>: explicación breve de cada clasificador, su fama, para que se usa ]]</w:t>
       </w:r>
     </w:p>
     <w:p>
@@ -7168,179 +7591,49 @@
         <w:pStyle w:val="Ttulo2"/>
       </w:pPr>
       <w:r>
-        <w:t>Weka</w:t>
-      </w:r>
-    </w:p>
-    <w:p>
-      <w:r>
-        <w:t xml:space="preserve">Weka es una plataforma de software para el uso de Machine </w:t>
-      </w:r>
-      <w:proofErr w:type="spellStart"/>
-      <w:r>
-        <w:t>Learning</w:t>
-      </w:r>
-      <w:proofErr w:type="spellEnd"/>
-      <w:r>
-        <w:t xml:space="preserve"> y Data Mining.</w:t>
-      </w:r>
-      <w:r>
-        <w:t xml:space="preserve"> Posee una interfaz gráfica como también un API en Java para usar sus funcionalidades. Los componentes de Weka usados en este estudio son su explorador, su experimentador </w:t>
-      </w:r>
-      <w:commentRangeStart w:id="39"/>
-      <w:r>
-        <w:t>y su API</w:t>
-      </w:r>
-      <w:commentRangeEnd w:id="39"/>
-      <w:r>
-        <w:rPr>
-          <w:rStyle w:val="Refdecomentario"/>
-        </w:rPr>
-        <w:commentReference w:id="39"/>
-      </w:r>
-      <w:r>
-        <w:t>.</w:t>
-      </w:r>
-      <w:r>
-        <w:t xml:space="preserve"> Las imágenes [[**]] [[**]] y [[**]] muestran la interfaz gráfica de Weka.</w:t>
-      </w:r>
-    </w:p>
-    <w:p/>
-    <w:p>
-      <w:pPr>
-        <w:jc w:val="center"/>
-      </w:pPr>
-      <w:r>
-        <w:t>[[</w:t>
-      </w:r>
-      <w:proofErr w:type="spellStart"/>
-      <w:proofErr w:type="gramStart"/>
-      <w:r>
-        <w:t>img</w:t>
-      </w:r>
-      <w:proofErr w:type="spellEnd"/>
-      <w:proofErr w:type="gramEnd"/>
-      <w:r>
-        <w:t xml:space="preserve"> de Weka </w:t>
-      </w:r>
-      <w:proofErr w:type="spellStart"/>
-      <w:r>
-        <w:t>welcome</w:t>
-      </w:r>
-      <w:proofErr w:type="spellEnd"/>
-      <w:r>
-        <w:t xml:space="preserve"> Windows]]</w:t>
-      </w:r>
-    </w:p>
-    <w:p>
-      <w:pPr>
-        <w:jc w:val="center"/>
-      </w:pPr>
-    </w:p>
-    <w:p>
-      <w:pPr>
-        <w:jc w:val="center"/>
-      </w:pPr>
-      <w:r>
-        <w:t>[[</w:t>
-      </w:r>
-      <w:proofErr w:type="spellStart"/>
-      <w:proofErr w:type="gramStart"/>
-      <w:r>
-        <w:t>img</w:t>
-      </w:r>
-      <w:proofErr w:type="spellEnd"/>
-      <w:proofErr w:type="gramEnd"/>
-      <w:r>
-        <w:t xml:space="preserve"> de Weka Explorer]]</w:t>
-      </w:r>
-    </w:p>
-    <w:p>
-      <w:pPr>
-        <w:jc w:val="center"/>
-      </w:pPr>
-    </w:p>
-    <w:p>
-      <w:pPr>
-        <w:jc w:val="center"/>
-      </w:pPr>
-      <w:r>
-        <w:t>[[</w:t>
-      </w:r>
-      <w:proofErr w:type="spellStart"/>
-      <w:proofErr w:type="gramStart"/>
-      <w:r>
-        <w:t>img</w:t>
-      </w:r>
-      <w:proofErr w:type="spellEnd"/>
-      <w:proofErr w:type="gramEnd"/>
-      <w:r>
-        <w:t xml:space="preserve"> de Weka </w:t>
-      </w:r>
-      <w:proofErr w:type="spellStart"/>
-      <w:r>
-        <w:t>Experimenter</w:t>
-      </w:r>
-      <w:proofErr w:type="spellEnd"/>
-      <w:r>
-        <w:t>]]</w:t>
-      </w:r>
-    </w:p>
-    <w:p>
-      <w:r>
-        <w:t>Weka pos</w:t>
-      </w:r>
-      <w:r>
-        <w:t xml:space="preserve">ee una serie de filtros que facilitan la manipulación de las instancias y atributos de los datos. Es común aplicar un filtro de Weka llamado </w:t>
-      </w:r>
-      <w:proofErr w:type="spellStart"/>
-      <w:r>
-        <w:t>string</w:t>
-      </w:r>
-      <w:proofErr w:type="spellEnd"/>
-      <w:r>
-        <w:t>-</w:t>
-      </w:r>
-      <w:proofErr w:type="spellStart"/>
-      <w:r>
-        <w:t>to</w:t>
-      </w:r>
-      <w:proofErr w:type="spellEnd"/>
-      <w:r>
-        <w:t>-</w:t>
-      </w:r>
-      <w:proofErr w:type="spellStart"/>
-      <w:r>
-        <w:t>word</w:t>
-      </w:r>
-      <w:proofErr w:type="spellEnd"/>
-      <w:r>
-        <w:t>-vector cuando se trabaja con párrafos o frases de texto, y es texto lo que contienen los datos preliminares y los datos finales.</w:t>
-      </w:r>
-      <w:bookmarkStart w:id="40" w:name="_GoBack"/>
-      <w:bookmarkEnd w:id="40"/>
+        <w:t>Evaluación del rendimiento de un clasificador</w:t>
+      </w:r>
+    </w:p>
+    <w:p>
+      <w:r>
+        <w:t xml:space="preserve">Cada experimento realizado en Weka entregó resultados los cuales fueron estudiados y comparados entre sí, para identificar al mejor clasificador de comentarios. En esta sección se detalla en cuáles valores de los resultados se basaron los experimentos para </w:t>
+      </w:r>
+      <w:r>
+        <w:t>definir cuáles son los mejores clasificadores.</w:t>
+      </w:r>
+      <w:bookmarkStart w:id="43" w:name="_GoBack"/>
+      <w:bookmarkEnd w:id="43"/>
+    </w:p>
+    <w:p>
+      <w:pPr>
+        <w:pStyle w:val="Ttulo2"/>
+      </w:pPr>
+      <w:r>
+        <w:t>Discusión</w:t>
+      </w:r>
     </w:p>
     <w:p>
       <w:pPr>
         <w:pStyle w:val="Ttulo1"/>
       </w:pPr>
-      <w:bookmarkStart w:id="41" w:name="_Toc427070486"/>
+      <w:bookmarkStart w:id="44" w:name="_Toc427070486"/>
       <w:r>
         <w:t>Resultados</w:t>
       </w:r>
-      <w:bookmarkEnd w:id="41"/>
+      <w:bookmarkEnd w:id="44"/>
     </w:p>
     <w:p>
       <w:pPr>
         <w:pStyle w:val="Ttulo2"/>
       </w:pPr>
-      <w:bookmarkStart w:id="42" w:name="_Toc427070487"/>
+      <w:bookmarkStart w:id="45" w:name="_Toc427070487"/>
       <w:r>
         <w:t>Resultados P</w:t>
       </w:r>
       <w:r>
         <w:t>reliminares</w:t>
       </w:r>
-      <w:bookmarkEnd w:id="42"/>
+      <w:bookmarkEnd w:id="45"/>
     </w:p>
     <w:p>
       <w:pPr>
@@ -7394,7 +7687,6 @@
         </w:numPr>
       </w:pPr>
       <w:r>
-        <w:lastRenderedPageBreak/>
         <w:t>Tablas adicionales comparando otras opciones y parámetros del filtro y opciones del mejor clasificador</w:t>
       </w:r>
     </w:p>
@@ -7419,14 +7711,15 @@
       <w:pPr>
         <w:pStyle w:val="Ttulo2"/>
       </w:pPr>
-      <w:bookmarkStart w:id="43" w:name="_Toc427070488"/>
-      <w:r>
+      <w:bookmarkStart w:id="46" w:name="_Toc427070488"/>
+      <w:r>
+        <w:lastRenderedPageBreak/>
         <w:t xml:space="preserve">Resultados </w:t>
       </w:r>
       <w:r>
         <w:t>Finales</w:t>
       </w:r>
-      <w:bookmarkEnd w:id="43"/>
+      <w:bookmarkEnd w:id="46"/>
     </w:p>
     <w:p>
       <w:pPr>
@@ -7510,11 +7803,11 @@
       <w:pPr>
         <w:pStyle w:val="Ttulo1"/>
       </w:pPr>
-      <w:bookmarkStart w:id="44" w:name="_Toc427070489"/>
+      <w:bookmarkStart w:id="47" w:name="_Toc427070489"/>
       <w:r>
         <w:t>Discusión general</w:t>
       </w:r>
-      <w:bookmarkEnd w:id="44"/>
+      <w:bookmarkEnd w:id="47"/>
     </w:p>
     <w:p>
       <w:pPr>
@@ -7540,7 +7833,7 @@
       <w:pPr>
         <w:pStyle w:val="Ttulo1"/>
       </w:pPr>
-      <w:bookmarkStart w:id="45" w:name="_Toc427070490"/>
+      <w:bookmarkStart w:id="48" w:name="_Toc427070490"/>
       <w:r>
         <w:t>Limitaciones</w:t>
       </w:r>
@@ -7556,7 +7849,7 @@
       <w:r>
         <w:t>?)</w:t>
       </w:r>
-      <w:bookmarkEnd w:id="45"/>
+      <w:bookmarkEnd w:id="48"/>
     </w:p>
     <w:p>
       <w:pPr>
@@ -7586,44 +7879,44 @@
       <w:pPr>
         <w:pStyle w:val="Ttulo1"/>
       </w:pPr>
-      <w:bookmarkStart w:id="46" w:name="_Toc427070491"/>
+      <w:bookmarkStart w:id="49" w:name="_Toc427070491"/>
       <w:r>
         <w:t>Conclusiones</w:t>
       </w:r>
       <w:r>
         <w:t xml:space="preserve"> y trabajo futuro</w:t>
       </w:r>
-      <w:bookmarkEnd w:id="46"/>
+      <w:bookmarkEnd w:id="49"/>
     </w:p>
     <w:p>
       <w:pPr>
         <w:pStyle w:val="Ttulo1"/>
       </w:pPr>
-      <w:bookmarkStart w:id="47" w:name="_Toc427070492"/>
+      <w:bookmarkStart w:id="50" w:name="_Toc427070492"/>
       <w:r>
         <w:t>Glosario</w:t>
       </w:r>
-      <w:bookmarkEnd w:id="47"/>
+      <w:bookmarkEnd w:id="50"/>
     </w:p>
     <w:p>
       <w:pPr>
         <w:pStyle w:val="Ttulo1"/>
       </w:pPr>
-      <w:bookmarkStart w:id="48" w:name="_Toc427070493"/>
+      <w:bookmarkStart w:id="51" w:name="_Toc427070493"/>
       <w:r>
         <w:t>Bibliografía</w:t>
       </w:r>
-      <w:bookmarkEnd w:id="48"/>
+      <w:bookmarkEnd w:id="51"/>
     </w:p>
     <w:p>
       <w:pPr>
         <w:pStyle w:val="Ttulo1"/>
       </w:pPr>
-      <w:bookmarkStart w:id="49" w:name="_Toc427070494"/>
+      <w:bookmarkStart w:id="52" w:name="_Toc427070494"/>
       <w:r>
         <w:t>Anexo</w:t>
       </w:r>
-      <w:bookmarkEnd w:id="49"/>
+      <w:bookmarkEnd w:id="52"/>
     </w:p>
     <w:sectPr>
       <w:footerReference w:type="default" r:id="rId15"/>
@@ -7817,6 +8110,77 @@
       <w:proofErr w:type="spellEnd"/>
       <w:r>
         <w:t>: revisar al final si alcancé a usar la API.</w:t>
+      </w:r>
+    </w:p>
+  </w:comment>
+  <w:comment w:id="40" w:author="Gabriel Correa" w:date="2015-08-13T16:19:00Z" w:initials="g">
+    <w:p>
+      <w:pPr>
+        <w:pStyle w:val="Textocomentario"/>
+      </w:pPr>
+      <w:r>
+        <w:rPr>
+          <w:rStyle w:val="Refdecomentario"/>
+        </w:rPr>
+        <w:annotationRef/>
+      </w:r>
+      <w:proofErr w:type="spellStart"/>
+      <w:r>
+        <w:t>ToDo</w:t>
+      </w:r>
+      <w:proofErr w:type="spellEnd"/>
+      <w:r>
+        <w:t xml:space="preserve">: revisar </w:t>
+      </w:r>
+      <w:proofErr w:type="spellStart"/>
+      <w:r>
+        <w:t>depues</w:t>
+      </w:r>
+      <w:proofErr w:type="spellEnd"/>
+      <w:r>
+        <w:t xml:space="preserve"> si efectivamente explique los otros parámetros.</w:t>
+      </w:r>
+    </w:p>
+  </w:comment>
+  <w:comment w:id="41" w:author="Gabriel Correa" w:date="2015-08-13T16:26:00Z" w:initials="g">
+    <w:p>
+      <w:pPr>
+        <w:pStyle w:val="Textocomentario"/>
+      </w:pPr>
+      <w:r>
+        <w:rPr>
+          <w:rStyle w:val="Refdecomentario"/>
+        </w:rPr>
+        <w:annotationRef/>
+      </w:r>
+      <w:proofErr w:type="spellStart"/>
+      <w:r>
+        <w:t>ToDo</w:t>
+      </w:r>
+      <w:proofErr w:type="spellEnd"/>
+      <w:r>
+        <w:t>: referencia pendiente</w:t>
+      </w:r>
+    </w:p>
+  </w:comment>
+  <w:comment w:id="42" w:author="Gabriel Correa" w:date="2015-08-13T16:28:00Z" w:initials="g">
+    <w:p>
+      <w:pPr>
+        <w:pStyle w:val="Textocomentario"/>
+      </w:pPr>
+      <w:r>
+        <w:rPr>
+          <w:rStyle w:val="Refdecomentario"/>
+        </w:rPr>
+        <w:annotationRef/>
+      </w:r>
+      <w:proofErr w:type="spellStart"/>
+      <w:r>
+        <w:t>ToDo</w:t>
+      </w:r>
+      <w:proofErr w:type="spellEnd"/>
+      <w:r>
+        <w:t>: revisar al final</w:t>
       </w:r>
     </w:p>
   </w:comment>
@@ -7911,7 +8275,7 @@
             <w:noProof/>
             <w:lang w:val="es-ES"/>
           </w:rPr>
-          <w:t>10</w:t>
+          <w:t>11</w:t>
         </w:r>
         <w:r>
           <w:fldChar w:fldCharType="end"/>
@@ -13191,6 +13555,16 @@
     <w:uiPriority w:val="99"/>
     <w:rsid w:val="00794113"/>
   </w:style>
+  <w:style w:type="character" w:styleId="Textodelmarcadordeposicin">
+    <w:name w:val="Placeholder Text"/>
+    <w:basedOn w:val="Fuentedeprrafopredeter"/>
+    <w:uiPriority w:val="99"/>
+    <w:semiHidden/>
+    <w:rsid w:val="007F47E9"/>
+    <w:rPr>
+      <w:color w:val="808080"/>
+    </w:rPr>
+  </w:style>
 </w:styles>
 </file>
 
@@ -14591,7 +14965,529 @@
     <w:uiPriority w:val="99"/>
     <w:rsid w:val="00794113"/>
   </w:style>
+  <w:style w:type="character" w:styleId="Textodelmarcadordeposicin">
+    <w:name w:val="Placeholder Text"/>
+    <w:basedOn w:val="Fuentedeprrafopredeter"/>
+    <w:uiPriority w:val="99"/>
+    <w:semiHidden/>
+    <w:rsid w:val="007F47E9"/>
+    <w:rPr>
+      <w:color w:val="808080"/>
+    </w:rPr>
+  </w:style>
 </w:styles>
+</file>
+
+<file path=word/glossary/document.xml><?xml version="1.0" encoding="utf-8"?>
+<w:glossaryDocument xmlns:wpc="http://schemas.microsoft.com/office/word/2010/wordprocessingCanvas" xmlns:mc="http://schemas.openxmlformats.org/markup-compatibility/2006" xmlns:o="urn:schemas-microsoft-com:office:office" xmlns:r="http://schemas.openxmlformats.org/officeDocument/2006/relationships" xmlns:m="http://schemas.openxmlformats.org/officeDocument/2006/math" xmlns:v="urn:schemas-microsoft-com:vml" xmlns:wp14="http://schemas.microsoft.com/office/word/2010/wordprocessingDrawing" xmlns:wp="http://schemas.openxmlformats.org/drawingml/2006/wordprocessingDrawing" xmlns:w10="urn:schemas-microsoft-com:office:word" xmlns:w="http://schemas.openxmlformats.org/wordprocessingml/2006/main" xmlns:w14="http://schemas.microsoft.com/office/word/2010/wordml" xmlns:wpg="http://schemas.microsoft.com/office/word/2010/wordprocessingGroup" xmlns:wpi="http://schemas.microsoft.com/office/word/2010/wordprocessingInk" xmlns:wne="http://schemas.microsoft.com/office/word/2006/wordml" xmlns:wps="http://schemas.microsoft.com/office/word/2010/wordprocessingShape" mc:Ignorable="w14 wp14"/>
+</file>
+
+<file path=word/glossary/fontTable.xml><?xml version="1.0" encoding="utf-8"?>
+<w:fonts xmlns:mc="http://schemas.openxmlformats.org/markup-compatibility/2006" xmlns:r="http://schemas.openxmlformats.org/officeDocument/2006/relationships" xmlns:w="http://schemas.openxmlformats.org/wordprocessingml/2006/main" xmlns:w14="http://schemas.microsoft.com/office/word/2010/wordml" mc:Ignorable="w14">
+  <w:font w:name="Symbol">
+    <w:panose1 w:val="05050102010706020507"/>
+    <w:charset w:val="02"/>
+    <w:family w:val="roman"/>
+    <w:pitch w:val="variable"/>
+    <w:sig w:usb0="00000000" w:usb1="10000000" w:usb2="00000000" w:usb3="00000000" w:csb0="80000000" w:csb1="00000000"/>
+  </w:font>
+  <w:font w:name="Times New Roman">
+    <w:panose1 w:val="02020603050405020304"/>
+    <w:charset w:val="00"/>
+    <w:family w:val="roman"/>
+    <w:pitch w:val="variable"/>
+    <w:sig w:usb0="E0002AFF" w:usb1="C0007841" w:usb2="00000009" w:usb3="00000000" w:csb0="000001FF" w:csb1="00000000"/>
+  </w:font>
+  <w:font w:name="Courier New">
+    <w:panose1 w:val="02070309020205020404"/>
+    <w:charset w:val="00"/>
+    <w:family w:val="modern"/>
+    <w:pitch w:val="fixed"/>
+    <w:sig w:usb0="E0002AFF" w:usb1="C0007843" w:usb2="00000009" w:usb3="00000000" w:csb0="000001FF" w:csb1="00000000"/>
+  </w:font>
+  <w:font w:name="Wingdings">
+    <w:panose1 w:val="05000000000000000000"/>
+    <w:charset w:val="02"/>
+    <w:family w:val="auto"/>
+    <w:pitch w:val="variable"/>
+    <w:sig w:usb0="00000000" w:usb1="10000000" w:usb2="00000000" w:usb3="00000000" w:csb0="80000000" w:csb1="00000000"/>
+  </w:font>
+  <w:font w:name="Calibri">
+    <w:panose1 w:val="020F0502020204030204"/>
+    <w:charset w:val="00"/>
+    <w:family w:val="swiss"/>
+    <w:pitch w:val="variable"/>
+    <w:sig w:usb0="E10002FF" w:usb1="4000ACFF" w:usb2="00000009" w:usb3="00000000" w:csb0="0000019F" w:csb1="00000000"/>
+  </w:font>
+  <w:font w:name="Cambria">
+    <w:panose1 w:val="02040503050406030204"/>
+    <w:charset w:val="00"/>
+    <w:family w:val="roman"/>
+    <w:pitch w:val="variable"/>
+    <w:sig w:usb0="E00002FF" w:usb1="400004FF" w:usb2="00000000" w:usb3="00000000" w:csb0="0000019F" w:csb1="00000000"/>
+  </w:font>
+  <w:font w:name="Tahoma">
+    <w:panose1 w:val="020B0604030504040204"/>
+    <w:charset w:val="00"/>
+    <w:family w:val="swiss"/>
+    <w:pitch w:val="variable"/>
+    <w:sig w:usb0="E1002EFF" w:usb1="C000605B" w:usb2="00000029" w:usb3="00000000" w:csb0="000101FF" w:csb1="00000000"/>
+  </w:font>
+  <w:font w:name="Cambria Math">
+    <w:panose1 w:val="02040503050406030204"/>
+    <w:charset w:val="00"/>
+    <w:family w:val="roman"/>
+    <w:pitch w:val="variable"/>
+    <w:sig w:usb0="E00002FF" w:usb1="420024FF" w:usb2="00000000" w:usb3="00000000" w:csb0="0000019F" w:csb1="00000000"/>
+  </w:font>
+</w:fonts>
+</file>
+
+<file path=word/glossary/settings.xml><?xml version="1.0" encoding="utf-8"?>
+<w:settings xmlns:mc="http://schemas.openxmlformats.org/markup-compatibility/2006" xmlns:o="urn:schemas-microsoft-com:office:office" xmlns:r="http://schemas.openxmlformats.org/officeDocument/2006/relationships" xmlns:m="http://schemas.openxmlformats.org/officeDocument/2006/math" xmlns:v="urn:schemas-microsoft-com:vml" xmlns:w10="urn:schemas-microsoft-com:office:word" xmlns:w="http://schemas.openxmlformats.org/wordprocessingml/2006/main" xmlns:w14="http://schemas.microsoft.com/office/word/2010/wordml" xmlns:sl="http://schemas.openxmlformats.org/schemaLibrary/2006/main" mc:Ignorable="w14">
+  <w:view w:val="normal"/>
+  <w:defaultTabStop w:val="708"/>
+  <w:hyphenationZone w:val="425"/>
+  <w:characterSpacingControl w:val="doNotCompress"/>
+  <w:compat>
+    <w:useFELayout/>
+    <w:compatSetting w:name="compatibilityMode" w:uri="http://schemas.microsoft.com/office/word" w:val="14"/>
+    <w:compatSetting w:name="overrideTableStyleFontSizeAndJustification" w:uri="http://schemas.microsoft.com/office/word" w:val="1"/>
+    <w:compatSetting w:name="enableOpenTypeFeatures" w:uri="http://schemas.microsoft.com/office/word" w:val="1"/>
+    <w:compatSetting w:name="doNotFlipMirrorIndents" w:uri="http://schemas.microsoft.com/office/word" w:val="1"/>
+  </w:compat>
+  <w:rsids>
+    <w:rsidRoot w:val="00F74D45"/>
+    <w:rsid w:val="001F768D"/>
+    <w:rsid w:val="004B6B50"/>
+    <w:rsid w:val="00F14C71"/>
+    <w:rsid w:val="00F74D45"/>
+  </w:rsids>
+  <m:mathPr>
+    <m:mathFont m:val="Cambria Math"/>
+    <m:brkBin m:val="before"/>
+    <m:brkBinSub m:val="--"/>
+    <m:smallFrac m:val="0"/>
+    <m:dispDef/>
+    <m:lMargin m:val="0"/>
+    <m:rMargin m:val="0"/>
+    <m:defJc m:val="centerGroup"/>
+    <m:wrapIndent m:val="1440"/>
+    <m:intLim m:val="subSup"/>
+    <m:naryLim m:val="undOvr"/>
+  </m:mathPr>
+  <w:themeFontLang w:val="es-CL"/>
+  <w:clrSchemeMapping w:bg1="light1" w:t1="dark1" w:bg2="light2" w:t2="dark2" w:accent1="accent1" w:accent2="accent2" w:accent3="accent3" w:accent4="accent4" w:accent5="accent5" w:accent6="accent6" w:hyperlink="hyperlink" w:followedHyperlink="followedHyperlink"/>
+  <w:decimalSymbol w:val="."/>
+  <w:listSeparator w:val=","/>
+</w:settings>
+</file>
+
+<file path=word/glossary/styles.xml><?xml version="1.0" encoding="utf-8"?>
+<w:styles xmlns:mc="http://schemas.openxmlformats.org/markup-compatibility/2006" xmlns:r="http://schemas.openxmlformats.org/officeDocument/2006/relationships" xmlns:w="http://schemas.openxmlformats.org/wordprocessingml/2006/main" xmlns:w14="http://schemas.microsoft.com/office/word/2010/wordml" mc:Ignorable="w14">
+  <w:docDefaults>
+    <w:rPrDefault>
+      <w:rPr>
+        <w:rFonts w:asciiTheme="minorHAnsi" w:eastAsiaTheme="minorEastAsia" w:hAnsiTheme="minorHAnsi" w:cstheme="minorBidi"/>
+        <w:sz w:val="22"/>
+        <w:szCs w:val="22"/>
+        <w:lang w:val="es-CL" w:eastAsia="es-CL" w:bidi="ar-SA"/>
+      </w:rPr>
+    </w:rPrDefault>
+    <w:pPrDefault>
+      <w:pPr>
+        <w:spacing w:after="200" w:line="276" w:lineRule="auto"/>
+      </w:pPr>
+    </w:pPrDefault>
+  </w:docDefaults>
+  <w:latentStyles w:defLockedState="0" w:defUIPriority="99" w:defSemiHidden="1" w:defUnhideWhenUsed="1" w:defQFormat="0" w:count="267">
+    <w:lsdException w:name="Normal" w:semiHidden="0" w:uiPriority="0" w:unhideWhenUsed="0" w:qFormat="1"/>
+    <w:lsdException w:name="heading 1" w:semiHidden="0" w:uiPriority="9" w:unhideWhenUsed="0" w:qFormat="1"/>
+    <w:lsdException w:name="heading 2" w:uiPriority="9" w:qFormat="1"/>
+    <w:lsdException w:name="heading 3" w:uiPriority="9" w:qFormat="1"/>
+    <w:lsdException w:name="heading 4" w:uiPriority="9" w:qFormat="1"/>
+    <w:lsdException w:name="heading 5" w:uiPriority="9" w:qFormat="1"/>
+    <w:lsdException w:name="heading 6" w:uiPriority="9" w:qFormat="1"/>
+    <w:lsdException w:name="heading 7" w:uiPriority="9" w:qFormat="1"/>
+    <w:lsdException w:name="heading 8" w:uiPriority="9" w:qFormat="1"/>
+    <w:lsdException w:name="heading 9" w:uiPriority="9" w:qFormat="1"/>
+    <w:lsdException w:name="toc 1" w:uiPriority="39"/>
+    <w:lsdException w:name="toc 2" w:uiPriority="39"/>
+    <w:lsdException w:name="toc 3" w:uiPriority="39"/>
+    <w:lsdException w:name="toc 4" w:uiPriority="39"/>
+    <w:lsdException w:name="toc 5" w:uiPriority="39"/>
+    <w:lsdException w:name="toc 6" w:uiPriority="39"/>
+    <w:lsdException w:name="toc 7" w:uiPriority="39"/>
+    <w:lsdException w:name="toc 8" w:uiPriority="39"/>
+    <w:lsdException w:name="toc 9" w:uiPriority="39"/>
+    <w:lsdException w:name="caption" w:uiPriority="35" w:qFormat="1"/>
+    <w:lsdException w:name="Title" w:semiHidden="0" w:uiPriority="10" w:unhideWhenUsed="0" w:qFormat="1"/>
+    <w:lsdException w:name="Default Paragraph Font" w:uiPriority="1"/>
+    <w:lsdException w:name="Subtitle" w:semiHidden="0" w:uiPriority="11" w:unhideWhenUsed="0" w:qFormat="1"/>
+    <w:lsdException w:name="Strong" w:semiHidden="0" w:uiPriority="22" w:unhideWhenUsed="0" w:qFormat="1"/>
+    <w:lsdException w:name="Emphasis" w:semiHidden="0" w:uiPriority="20" w:unhideWhenUsed="0" w:qFormat="1"/>
+    <w:lsdException w:name="Table Grid" w:semiHidden="0" w:uiPriority="59" w:unhideWhenUsed="0"/>
+    <w:lsdException w:name="Placeholder Text" w:unhideWhenUsed="0"/>
+    <w:lsdException w:name="No Spacing" w:semiHidden="0" w:uiPriority="1" w:unhideWhenUsed="0" w:qFormat="1"/>
+    <w:lsdException w:name="Light Shading" w:semiHidden="0" w:uiPriority="60" w:unhideWhenUsed="0"/>
+    <w:lsdException w:name="Light List" w:semiHidden="0" w:uiPriority="61" w:unhideWhenUsed="0"/>
+    <w:lsdException w:name="Light Grid" w:semiHidden="0" w:uiPriority="62" w:unhideWhenUsed="0"/>
+    <w:lsdException w:name="Medium Shading 1" w:semiHidden="0" w:uiPriority="63" w:unhideWhenUsed="0"/>
+    <w:lsdException w:name="Medium Shading 2" w:semiHidden="0" w:uiPriority="64" w:unhideWhenUsed="0"/>
+    <w:lsdException w:name="Medium List 1" w:semiHidden="0" w:uiPriority="65" w:unhideWhenUsed="0"/>
+    <w:lsdException w:name="Medium List 2" w:semiHidden="0" w:uiPriority="66" w:unhideWhenUsed="0"/>
+    <w:lsdException w:name="Medium Grid 1" w:semiHidden="0" w:uiPriority="67" w:unhideWhenUsed="0"/>
+    <w:lsdException w:name="Medium Grid 2" w:semiHidden="0" w:uiPriority="68" w:unhideWhenUsed="0"/>
+    <w:lsdException w:name="Medium Grid 3" w:semiHidden="0" w:uiPriority="69" w:unhideWhenUsed="0"/>
+    <w:lsdException w:name="Dark List" w:semiHidden="0" w:uiPriority="70" w:unhideWhenUsed="0"/>
+    <w:lsdException w:name="Colorful Shading" w:semiHidden="0" w:uiPriority="71" w:unhideWhenUsed="0"/>
+    <w:lsdException w:name="Colorful List" w:semiHidden="0" w:uiPriority="72" w:unhideWhenUsed="0"/>
+    <w:lsdException w:name="Colorful Grid" w:semiHidden="0" w:uiPriority="73" w:unhideWhenUsed="0"/>
+    <w:lsdException w:name="Light Shading Accent 1" w:semiHidden="0" w:uiPriority="60" w:unhideWhenUsed="0"/>
+    <w:lsdException w:name="Light List Accent 1" w:semiHidden="0" w:uiPriority="61" w:unhideWhenUsed="0"/>
+    <w:lsdException w:name="Light Grid Accent 1" w:semiHidden="0" w:uiPriority="62" w:unhideWhenUsed="0"/>
+    <w:lsdException w:name="Medium Shading 1 Accent 1" w:semiHidden="0" w:uiPriority="63" w:unhideWhenUsed="0"/>
+    <w:lsdException w:name="Medium Shading 2 Accent 1" w:semiHidden="0" w:uiPriority="64" w:unhideWhenUsed="0"/>
+    <w:lsdException w:name="Medium List 1 Accent 1" w:semiHidden="0" w:uiPriority="65" w:unhideWhenUsed="0"/>
+    <w:lsdException w:name="Revision" w:unhideWhenUsed="0"/>
+    <w:lsdException w:name="List Paragraph" w:semiHidden="0" w:uiPriority="34" w:unhideWhenUsed="0" w:qFormat="1"/>
+    <w:lsdException w:name="Quote" w:semiHidden="0" w:uiPriority="29" w:unhideWhenUsed="0" w:qFormat="1"/>
+    <w:lsdException w:name="Intense Quote" w:semiHidden="0" w:uiPriority="30" w:unhideWhenUsed="0" w:qFormat="1"/>
+    <w:lsdException w:name="Medium List 2 Accent 1" w:semiHidden="0" w:uiPriority="66" w:unhideWhenUsed="0"/>
+    <w:lsdException w:name="Medium Grid 1 Accent 1" w:semiHidden="0" w:uiPriority="67" w:unhideWhenUsed="0"/>
+    <w:lsdException w:name="Medium Grid 2 Accent 1" w:semiHidden="0" w:uiPriority="68" w:unhideWhenUsed="0"/>
+    <w:lsdException w:name="Medium Grid 3 Accent 1" w:semiHidden="0" w:uiPriority="69" w:unhideWhenUsed="0"/>
+    <w:lsdException w:name="Dark List Accent 1" w:semiHidden="0" w:uiPriority="70" w:unhideWhenUsed="0"/>
+    <w:lsdException w:name="Colorful Shading Accent 1" w:semiHidden="0" w:uiPriority="71" w:unhideWhenUsed="0"/>
+    <w:lsdException w:name="Colorful List Accent 1" w:semiHidden="0" w:uiPriority="72" w:unhideWhenUsed="0"/>
+    <w:lsdException w:name="Colorful Grid Accent 1" w:semiHidden="0" w:uiPriority="73" w:unhideWhenUsed="0"/>
+    <w:lsdException w:name="Light Shading Accent 2" w:semiHidden="0" w:uiPriority="60" w:unhideWhenUsed="0"/>
+    <w:lsdException w:name="Light List Accent 2" w:semiHidden="0" w:uiPriority="61" w:unhideWhenUsed="0"/>
+    <w:lsdException w:name="Light Grid Accent 2" w:semiHidden="0" w:uiPriority="62" w:unhideWhenUsed="0"/>
+    <w:lsdException w:name="Medium Shading 1 Accent 2" w:semiHidden="0" w:uiPriority="63" w:unhideWhenUsed="0"/>
+    <w:lsdException w:name="Medium Shading 2 Accent 2" w:semiHidden="0" w:uiPriority="64" w:unhideWhenUsed="0"/>
+    <w:lsdException w:name="Medium List 1 Accent 2" w:semiHidden="0" w:uiPriority="65" w:unhideWhenUsed="0"/>
+    <w:lsdException w:name="Medium List 2 Accent 2" w:semiHidden="0" w:uiPriority="66" w:unhideWhenUsed="0"/>
+    <w:lsdException w:name="Medium Grid 1 Accent 2" w:semiHidden="0" w:uiPriority="67" w:unhideWhenUsed="0"/>
+    <w:lsdException w:name="Medium Grid 2 Accent 2" w:semiHidden="0" w:uiPriority="68" w:unhideWhenUsed="0"/>
+    <w:lsdException w:name="Medium Grid 3 Accent 2" w:semiHidden="0" w:uiPriority="69" w:unhideWhenUsed="0"/>
+    <w:lsdException w:name="Dark List Accent 2" w:semiHidden="0" w:uiPriority="70" w:unhideWhenUsed="0"/>
+    <w:lsdException w:name="Colorful Shading Accent 2" w:semiHidden="0" w:uiPriority="71" w:unhideWhenUsed="0"/>
+    <w:lsdException w:name="Colorful List Accent 2" w:semiHidden="0" w:uiPriority="72" w:unhideWhenUsed="0"/>
+    <w:lsdException w:name="Colorful Grid Accent 2" w:semiHidden="0" w:uiPriority="73" w:unhideWhenUsed="0"/>
+    <w:lsdException w:name="Light Shading Accent 3" w:semiHidden="0" w:uiPriority="60" w:unhideWhenUsed="0"/>
+    <w:lsdException w:name="Light List Accent 3" w:semiHidden="0" w:uiPriority="61" w:unhideWhenUsed="0"/>
+    <w:lsdException w:name="Light Grid Accent 3" w:semiHidden="0" w:uiPriority="62" w:unhideWhenUsed="0"/>
+    <w:lsdException w:name="Medium Shading 1 Accent 3" w:semiHidden="0" w:uiPriority="63" w:unhideWhenUsed="0"/>
+    <w:lsdException w:name="Medium Shading 2 Accent 3" w:semiHidden="0" w:uiPriority="64" w:unhideWhenUsed="0"/>
+    <w:lsdException w:name="Medium List 1 Accent 3" w:semiHidden="0" w:uiPriority="65" w:unhideWhenUsed="0"/>
+    <w:lsdException w:name="Medium List 2 Accent 3" w:semiHidden="0" w:uiPriority="66" w:unhideWhenUsed="0"/>
+    <w:lsdException w:name="Medium Grid 1 Accent 3" w:semiHidden="0" w:uiPriority="67" w:unhideWhenUsed="0"/>
+    <w:lsdException w:name="Medium Grid 2 Accent 3" w:semiHidden="0" w:uiPriority="68" w:unhideWhenUsed="0"/>
+    <w:lsdException w:name="Medium Grid 3 Accent 3" w:semiHidden="0" w:uiPriority="69" w:unhideWhenUsed="0"/>
+    <w:lsdException w:name="Dark List Accent 3" w:semiHidden="0" w:uiPriority="70" w:unhideWhenUsed="0"/>
+    <w:lsdException w:name="Colorful Shading Accent 3" w:semiHidden="0" w:uiPriority="71" w:unhideWhenUsed="0"/>
+    <w:lsdException w:name="Colorful List Accent 3" w:semiHidden="0" w:uiPriority="72" w:unhideWhenUsed="0"/>
+    <w:lsdException w:name="Colorful Grid Accent 3" w:semiHidden="0" w:uiPriority="73" w:unhideWhenUsed="0"/>
+    <w:lsdException w:name="Light Shading Accent 4" w:semiHidden="0" w:uiPriority="60" w:unhideWhenUsed="0"/>
+    <w:lsdException w:name="Light List Accent 4" w:semiHidden="0" w:uiPriority="61" w:unhideWhenUsed="0"/>
+    <w:lsdException w:name="Light Grid Accent 4" w:semiHidden="0" w:uiPriority="62" w:unhideWhenUsed="0"/>
+    <w:lsdException w:name="Medium Shading 1 Accent 4" w:semiHidden="0" w:uiPriority="63" w:unhideWhenUsed="0"/>
+    <w:lsdException w:name="Medium Shading 2 Accent 4" w:semiHidden="0" w:uiPriority="64" w:unhideWhenUsed="0"/>
+    <w:lsdException w:name="Medium List 1 Accent 4" w:semiHidden="0" w:uiPriority="65" w:unhideWhenUsed="0"/>
+    <w:lsdException w:name="Medium List 2 Accent 4" w:semiHidden="0" w:uiPriority="66" w:unhideWhenUsed="0"/>
+    <w:lsdException w:name="Medium Grid 1 Accent 4" w:semiHidden="0" w:uiPriority="67" w:unhideWhenUsed="0"/>
+    <w:lsdException w:name="Medium Grid 2 Accent 4" w:semiHidden="0" w:uiPriority="68" w:unhideWhenUsed="0"/>
+    <w:lsdException w:name="Medium Grid 3 Accent 4" w:semiHidden="0" w:uiPriority="69" w:unhideWhenUsed="0"/>
+    <w:lsdException w:name="Dark List Accent 4" w:semiHidden="0" w:uiPriority="70" w:unhideWhenUsed="0"/>
+    <w:lsdException w:name="Colorful Shading Accent 4" w:semiHidden="0" w:uiPriority="71" w:unhideWhenUsed="0"/>
+    <w:lsdException w:name="Colorful List Accent 4" w:semiHidden="0" w:uiPriority="72" w:unhideWhenUsed="0"/>
+    <w:lsdException w:name="Colorful Grid Accent 4" w:semiHidden="0" w:uiPriority="73" w:unhideWhenUsed="0"/>
+    <w:lsdException w:name="Light Shading Accent 5" w:semiHidden="0" w:uiPriority="60" w:unhideWhenUsed="0"/>
+    <w:lsdException w:name="Light List Accent 5" w:semiHidden="0" w:uiPriority="61" w:unhideWhenUsed="0"/>
+    <w:lsdException w:name="Light Grid Accent 5" w:semiHidden="0" w:uiPriority="62" w:unhideWhenUsed="0"/>
+    <w:lsdException w:name="Medium Shading 1 Accent 5" w:semiHidden="0" w:uiPriority="63" w:unhideWhenUsed="0"/>
+    <w:lsdException w:name="Medium Shading 2 Accent 5" w:semiHidden="0" w:uiPriority="64" w:unhideWhenUsed="0"/>
+    <w:lsdException w:name="Medium List 1 Accent 5" w:semiHidden="0" w:uiPriority="65" w:unhideWhenUsed="0"/>
+    <w:lsdException w:name="Medium List 2 Accent 5" w:semiHidden="0" w:uiPriority="66" w:unhideWhenUsed="0"/>
+    <w:lsdException w:name="Medium Grid 1 Accent 5" w:semiHidden="0" w:uiPriority="67" w:unhideWhenUsed="0"/>
+    <w:lsdException w:name="Medium Grid 2 Accent 5" w:semiHidden="0" w:uiPriority="68" w:unhideWhenUsed="0"/>
+    <w:lsdException w:name="Medium Grid 3 Accent 5" w:semiHidden="0" w:uiPriority="69" w:unhideWhenUsed="0"/>
+    <w:lsdException w:name="Dark List Accent 5" w:semiHidden="0" w:uiPriority="70" w:unhideWhenUsed="0"/>
+    <w:lsdException w:name="Colorful Shading Accent 5" w:semiHidden="0" w:uiPriority="71" w:unhideWhenUsed="0"/>
+    <w:lsdException w:name="Colorful List Accent 5" w:semiHidden="0" w:uiPriority="72" w:unhideWhenUsed="0"/>
+    <w:lsdException w:name="Colorful Grid Accent 5" w:semiHidden="0" w:uiPriority="73" w:unhideWhenUsed="0"/>
+    <w:lsdException w:name="Light Shading Accent 6" w:semiHidden="0" w:uiPriority="60" w:unhideWhenUsed="0"/>
+    <w:lsdException w:name="Light List Accent 6" w:semiHidden="0" w:uiPriority="61" w:unhideWhenUsed="0"/>
+    <w:lsdException w:name="Light Grid Accent 6" w:semiHidden="0" w:uiPriority="62" w:unhideWhenUsed="0"/>
+    <w:lsdException w:name="Medium Shading 1 Accent 6" w:semiHidden="0" w:uiPriority="63" w:unhideWhenUsed="0"/>
+    <w:lsdException w:name="Medium Shading 2 Accent 6" w:semiHidden="0" w:uiPriority="64" w:unhideWhenUsed="0"/>
+    <w:lsdException w:name="Medium List 1 Accent 6" w:semiHidden="0" w:uiPriority="65" w:unhideWhenUsed="0"/>
+    <w:lsdException w:name="Medium List 2 Accent 6" w:semiHidden="0" w:uiPriority="66" w:unhideWhenUsed="0"/>
+    <w:lsdException w:name="Medium Grid 1 Accent 6" w:semiHidden="0" w:uiPriority="67" w:unhideWhenUsed="0"/>
+    <w:lsdException w:name="Medium Grid 2 Accent 6" w:semiHidden="0" w:uiPriority="68" w:unhideWhenUsed="0"/>
+    <w:lsdException w:name="Medium Grid 3 Accent 6" w:semiHidden="0" w:uiPriority="69" w:unhideWhenUsed="0"/>
+    <w:lsdException w:name="Dark List Accent 6" w:semiHidden="0" w:uiPriority="70" w:unhideWhenUsed="0"/>
+    <w:lsdException w:name="Colorful Shading Accent 6" w:semiHidden="0" w:uiPriority="71" w:unhideWhenUsed="0"/>
+    <w:lsdException w:name="Colorful List Accent 6" w:semiHidden="0" w:uiPriority="72" w:unhideWhenUsed="0"/>
+    <w:lsdException w:name="Colorful Grid Accent 6" w:semiHidden="0" w:uiPriority="73" w:unhideWhenUsed="0"/>
+    <w:lsdException w:name="Subtle Emphasis" w:semiHidden="0" w:uiPriority="19" w:unhideWhenUsed="0" w:qFormat="1"/>
+    <w:lsdException w:name="Intense Emphasis" w:semiHidden="0" w:uiPriority="21" w:unhideWhenUsed="0" w:qFormat="1"/>
+    <w:lsdException w:name="Subtle Reference" w:semiHidden="0" w:uiPriority="31" w:unhideWhenUsed="0" w:qFormat="1"/>
+    <w:lsdException w:name="Intense Reference" w:semiHidden="0" w:uiPriority="32" w:unhideWhenUsed="0" w:qFormat="1"/>
+    <w:lsdException w:name="Book Title" w:semiHidden="0" w:uiPriority="33" w:unhideWhenUsed="0" w:qFormat="1"/>
+    <w:lsdException w:name="Bibliography" w:uiPriority="37"/>
+    <w:lsdException w:name="TOC Heading" w:uiPriority="39" w:qFormat="1"/>
+  </w:latentStyles>
+  <w:style w:type="paragraph" w:default="1" w:styleId="Normal">
+    <w:name w:val="Normal"/>
+    <w:qFormat/>
+  </w:style>
+  <w:style w:type="character" w:default="1" w:styleId="Fuentedeprrafopredeter">
+    <w:name w:val="Default Paragraph Font"/>
+    <w:uiPriority w:val="1"/>
+    <w:semiHidden/>
+    <w:unhideWhenUsed/>
+  </w:style>
+  <w:style w:type="table" w:default="1" w:styleId="Tablanormal">
+    <w:name w:val="Normal Table"/>
+    <w:uiPriority w:val="99"/>
+    <w:semiHidden/>
+    <w:unhideWhenUsed/>
+    <w:tblPr>
+      <w:tblInd w:w="0" w:type="dxa"/>
+      <w:tblCellMar>
+        <w:top w:w="0" w:type="dxa"/>
+        <w:left w:w="108" w:type="dxa"/>
+        <w:bottom w:w="0" w:type="dxa"/>
+        <w:right w:w="108" w:type="dxa"/>
+      </w:tblCellMar>
+    </w:tblPr>
+  </w:style>
+  <w:style w:type="numbering" w:default="1" w:styleId="Sinlista">
+    <w:name w:val="No List"/>
+    <w:uiPriority w:val="99"/>
+    <w:semiHidden/>
+    <w:unhideWhenUsed/>
+  </w:style>
+  <w:style w:type="character" w:styleId="Textodelmarcadordeposicin">
+    <w:name w:val="Placeholder Text"/>
+    <w:basedOn w:val="Fuentedeprrafopredeter"/>
+    <w:uiPriority w:val="99"/>
+    <w:semiHidden/>
+    <w:rsid w:val="001F768D"/>
+    <w:rPr>
+      <w:color w:val="808080"/>
+    </w:rPr>
+  </w:style>
+</w:styles>
+</file>
+
+<file path=word/glossary/stylesWithEffects.xml><?xml version="1.0" encoding="utf-8"?>
+<w:styles xmlns:wpc="http://schemas.microsoft.com/office/word/2010/wordprocessingCanvas" xmlns:mc="http://schemas.openxmlformats.org/markup-compatibility/2006" xmlns:o="urn:schemas-microsoft-com:office:office" xmlns:r="http://schemas.openxmlformats.org/officeDocument/2006/relationships" xmlns:m="http://schemas.openxmlformats.org/officeDocument/2006/math" xmlns:v="urn:schemas-microsoft-com:vml" xmlns:wp14="http://schemas.microsoft.com/office/word/2010/wordprocessingDrawing" xmlns:wp="http://schemas.openxmlformats.org/drawingml/2006/wordprocessingDrawing" xmlns:w10="urn:schemas-microsoft-com:office:word" xmlns:w="http://schemas.openxmlformats.org/wordprocessingml/2006/main" xmlns:w14="http://schemas.microsoft.com/office/word/2010/wordml" xmlns:wpg="http://schemas.microsoft.com/office/word/2010/wordprocessingGroup" xmlns:wpi="http://schemas.microsoft.com/office/word/2010/wordprocessingInk" xmlns:wne="http://schemas.microsoft.com/office/word/2006/wordml" xmlns:wps="http://schemas.microsoft.com/office/word/2010/wordprocessingShape" mc:Ignorable="w14 wp14">
+  <w:docDefaults>
+    <w:rPrDefault>
+      <w:rPr>
+        <w:rFonts w:asciiTheme="minorHAnsi" w:eastAsiaTheme="minorEastAsia" w:hAnsiTheme="minorHAnsi" w:cstheme="minorBidi"/>
+        <w:sz w:val="22"/>
+        <w:szCs w:val="22"/>
+        <w:lang w:val="es-CL" w:eastAsia="es-CL" w:bidi="ar-SA"/>
+      </w:rPr>
+    </w:rPrDefault>
+    <w:pPrDefault>
+      <w:pPr>
+        <w:spacing w:after="200" w:line="276" w:lineRule="auto"/>
+      </w:pPr>
+    </w:pPrDefault>
+  </w:docDefaults>
+  <w:latentStyles w:defLockedState="0" w:defUIPriority="99" w:defSemiHidden="1" w:defUnhideWhenUsed="1" w:defQFormat="0" w:count="267">
+    <w:lsdException w:name="Normal" w:semiHidden="0" w:uiPriority="0" w:unhideWhenUsed="0" w:qFormat="1"/>
+    <w:lsdException w:name="heading 1" w:semiHidden="0" w:uiPriority="9" w:unhideWhenUsed="0" w:qFormat="1"/>
+    <w:lsdException w:name="heading 2" w:uiPriority="9" w:qFormat="1"/>
+    <w:lsdException w:name="heading 3" w:uiPriority="9" w:qFormat="1"/>
+    <w:lsdException w:name="heading 4" w:uiPriority="9" w:qFormat="1"/>
+    <w:lsdException w:name="heading 5" w:uiPriority="9" w:qFormat="1"/>
+    <w:lsdException w:name="heading 6" w:uiPriority="9" w:qFormat="1"/>
+    <w:lsdException w:name="heading 7" w:uiPriority="9" w:qFormat="1"/>
+    <w:lsdException w:name="heading 8" w:uiPriority="9" w:qFormat="1"/>
+    <w:lsdException w:name="heading 9" w:uiPriority="9" w:qFormat="1"/>
+    <w:lsdException w:name="toc 1" w:uiPriority="39"/>
+    <w:lsdException w:name="toc 2" w:uiPriority="39"/>
+    <w:lsdException w:name="toc 3" w:uiPriority="39"/>
+    <w:lsdException w:name="toc 4" w:uiPriority="39"/>
+    <w:lsdException w:name="toc 5" w:uiPriority="39"/>
+    <w:lsdException w:name="toc 6" w:uiPriority="39"/>
+    <w:lsdException w:name="toc 7" w:uiPriority="39"/>
+    <w:lsdException w:name="toc 8" w:uiPriority="39"/>
+    <w:lsdException w:name="toc 9" w:uiPriority="39"/>
+    <w:lsdException w:name="caption" w:uiPriority="35" w:qFormat="1"/>
+    <w:lsdException w:name="Title" w:semiHidden="0" w:uiPriority="10" w:unhideWhenUsed="0" w:qFormat="1"/>
+    <w:lsdException w:name="Default Paragraph Font" w:uiPriority="1"/>
+    <w:lsdException w:name="Subtitle" w:semiHidden="0" w:uiPriority="11" w:unhideWhenUsed="0" w:qFormat="1"/>
+    <w:lsdException w:name="Strong" w:semiHidden="0" w:uiPriority="22" w:unhideWhenUsed="0" w:qFormat="1"/>
+    <w:lsdException w:name="Emphasis" w:semiHidden="0" w:uiPriority="20" w:unhideWhenUsed="0" w:qFormat="1"/>
+    <w:lsdException w:name="Table Grid" w:semiHidden="0" w:uiPriority="59" w:unhideWhenUsed="0"/>
+    <w:lsdException w:name="Placeholder Text" w:unhideWhenUsed="0"/>
+    <w:lsdException w:name="No Spacing" w:semiHidden="0" w:uiPriority="1" w:unhideWhenUsed="0" w:qFormat="1"/>
+    <w:lsdException w:name="Light Shading" w:semiHidden="0" w:uiPriority="60" w:unhideWhenUsed="0"/>
+    <w:lsdException w:name="Light List" w:semiHidden="0" w:uiPriority="61" w:unhideWhenUsed="0"/>
+    <w:lsdException w:name="Light Grid" w:semiHidden="0" w:uiPriority="62" w:unhideWhenUsed="0"/>
+    <w:lsdException w:name="Medium Shading 1" w:semiHidden="0" w:uiPriority="63" w:unhideWhenUsed="0"/>
+    <w:lsdException w:name="Medium Shading 2" w:semiHidden="0" w:uiPriority="64" w:unhideWhenUsed="0"/>
+    <w:lsdException w:name="Medium List 1" w:semiHidden="0" w:uiPriority="65" w:unhideWhenUsed="0"/>
+    <w:lsdException w:name="Medium List 2" w:semiHidden="0" w:uiPriority="66" w:unhideWhenUsed="0"/>
+    <w:lsdException w:name="Medium Grid 1" w:semiHidden="0" w:uiPriority="67" w:unhideWhenUsed="0"/>
+    <w:lsdException w:name="Medium Grid 2" w:semiHidden="0" w:uiPriority="68" w:unhideWhenUsed="0"/>
+    <w:lsdException w:name="Medium Grid 3" w:semiHidden="0" w:uiPriority="69" w:unhideWhenUsed="0"/>
+    <w:lsdException w:name="Dark List" w:semiHidden="0" w:uiPriority="70" w:unhideWhenUsed="0"/>
+    <w:lsdException w:name="Colorful Shading" w:semiHidden="0" w:uiPriority="71" w:unhideWhenUsed="0"/>
+    <w:lsdException w:name="Colorful List" w:semiHidden="0" w:uiPriority="72" w:unhideWhenUsed="0"/>
+    <w:lsdException w:name="Colorful Grid" w:semiHidden="0" w:uiPriority="73" w:unhideWhenUsed="0"/>
+    <w:lsdException w:name="Light Shading Accent 1" w:semiHidden="0" w:uiPriority="60" w:unhideWhenUsed="0"/>
+    <w:lsdException w:name="Light List Accent 1" w:semiHidden="0" w:uiPriority="61" w:unhideWhenUsed="0"/>
+    <w:lsdException w:name="Light Grid Accent 1" w:semiHidden="0" w:uiPriority="62" w:unhideWhenUsed="0"/>
+    <w:lsdException w:name="Medium Shading 1 Accent 1" w:semiHidden="0" w:uiPriority="63" w:unhideWhenUsed="0"/>
+    <w:lsdException w:name="Medium Shading 2 Accent 1" w:semiHidden="0" w:uiPriority="64" w:unhideWhenUsed="0"/>
+    <w:lsdException w:name="Medium List 1 Accent 1" w:semiHidden="0" w:uiPriority="65" w:unhideWhenUsed="0"/>
+    <w:lsdException w:name="Revision" w:unhideWhenUsed="0"/>
+    <w:lsdException w:name="List Paragraph" w:semiHidden="0" w:uiPriority="34" w:unhideWhenUsed="0" w:qFormat="1"/>
+    <w:lsdException w:name="Quote" w:semiHidden="0" w:uiPriority="29" w:unhideWhenUsed="0" w:qFormat="1"/>
+    <w:lsdException w:name="Intense Quote" w:semiHidden="0" w:uiPriority="30" w:unhideWhenUsed="0" w:qFormat="1"/>
+    <w:lsdException w:name="Medium List 2 Accent 1" w:semiHidden="0" w:uiPriority="66" w:unhideWhenUsed="0"/>
+    <w:lsdException w:name="Medium Grid 1 Accent 1" w:semiHidden="0" w:uiPriority="67" w:unhideWhenUsed="0"/>
+    <w:lsdException w:name="Medium Grid 2 Accent 1" w:semiHidden="0" w:uiPriority="68" w:unhideWhenUsed="0"/>
+    <w:lsdException w:name="Medium Grid 3 Accent 1" w:semiHidden="0" w:uiPriority="69" w:unhideWhenUsed="0"/>
+    <w:lsdException w:name="Dark List Accent 1" w:semiHidden="0" w:uiPriority="70" w:unhideWhenUsed="0"/>
+    <w:lsdException w:name="Colorful Shading Accent 1" w:semiHidden="0" w:uiPriority="71" w:unhideWhenUsed="0"/>
+    <w:lsdException w:name="Colorful List Accent 1" w:semiHidden="0" w:uiPriority="72" w:unhideWhenUsed="0"/>
+    <w:lsdException w:name="Colorful Grid Accent 1" w:semiHidden="0" w:uiPriority="73" w:unhideWhenUsed="0"/>
+    <w:lsdException w:name="Light Shading Accent 2" w:semiHidden="0" w:uiPriority="60" w:unhideWhenUsed="0"/>
+    <w:lsdException w:name="Light List Accent 2" w:semiHidden="0" w:uiPriority="61" w:unhideWhenUsed="0"/>
+    <w:lsdException w:name="Light Grid Accent 2" w:semiHidden="0" w:uiPriority="62" w:unhideWhenUsed="0"/>
+    <w:lsdException w:name="Medium Shading 1 Accent 2" w:semiHidden="0" w:uiPriority="63" w:unhideWhenUsed="0"/>
+    <w:lsdException w:name="Medium Shading 2 Accent 2" w:semiHidden="0" w:uiPriority="64" w:unhideWhenUsed="0"/>
+    <w:lsdException w:name="Medium List 1 Accent 2" w:semiHidden="0" w:uiPriority="65" w:unhideWhenUsed="0"/>
+    <w:lsdException w:name="Medium List 2 Accent 2" w:semiHidden="0" w:uiPriority="66" w:unhideWhenUsed="0"/>
+    <w:lsdException w:name="Medium Grid 1 Accent 2" w:semiHidden="0" w:uiPriority="67" w:unhideWhenUsed="0"/>
+    <w:lsdException w:name="Medium Grid 2 Accent 2" w:semiHidden="0" w:uiPriority="68" w:unhideWhenUsed="0"/>
+    <w:lsdException w:name="Medium Grid 3 Accent 2" w:semiHidden="0" w:uiPriority="69" w:unhideWhenUsed="0"/>
+    <w:lsdException w:name="Dark List Accent 2" w:semiHidden="0" w:uiPriority="70" w:unhideWhenUsed="0"/>
+    <w:lsdException w:name="Colorful Shading Accent 2" w:semiHidden="0" w:uiPriority="71" w:unhideWhenUsed="0"/>
+    <w:lsdException w:name="Colorful List Accent 2" w:semiHidden="0" w:uiPriority="72" w:unhideWhenUsed="0"/>
+    <w:lsdException w:name="Colorful Grid Accent 2" w:semiHidden="0" w:uiPriority="73" w:unhideWhenUsed="0"/>
+    <w:lsdException w:name="Light Shading Accent 3" w:semiHidden="0" w:uiPriority="60" w:unhideWhenUsed="0"/>
+    <w:lsdException w:name="Light List Accent 3" w:semiHidden="0" w:uiPriority="61" w:unhideWhenUsed="0"/>
+    <w:lsdException w:name="Light Grid Accent 3" w:semiHidden="0" w:uiPriority="62" w:unhideWhenUsed="0"/>
+    <w:lsdException w:name="Medium Shading 1 Accent 3" w:semiHidden="0" w:uiPriority="63" w:unhideWhenUsed="0"/>
+    <w:lsdException w:name="Medium Shading 2 Accent 3" w:semiHidden="0" w:uiPriority="64" w:unhideWhenUsed="0"/>
+    <w:lsdException w:name="Medium List 1 Accent 3" w:semiHidden="0" w:uiPriority="65" w:unhideWhenUsed="0"/>
+    <w:lsdException w:name="Medium List 2 Accent 3" w:semiHidden="0" w:uiPriority="66" w:unhideWhenUsed="0"/>
+    <w:lsdException w:name="Medium Grid 1 Accent 3" w:semiHidden="0" w:uiPriority="67" w:unhideWhenUsed="0"/>
+    <w:lsdException w:name="Medium Grid 2 Accent 3" w:semiHidden="0" w:uiPriority="68" w:unhideWhenUsed="0"/>
+    <w:lsdException w:name="Medium Grid 3 Accent 3" w:semiHidden="0" w:uiPriority="69" w:unhideWhenUsed="0"/>
+    <w:lsdException w:name="Dark List Accent 3" w:semiHidden="0" w:uiPriority="70" w:unhideWhenUsed="0"/>
+    <w:lsdException w:name="Colorful Shading Accent 3" w:semiHidden="0" w:uiPriority="71" w:unhideWhenUsed="0"/>
+    <w:lsdException w:name="Colorful List Accent 3" w:semiHidden="0" w:uiPriority="72" w:unhideWhenUsed="0"/>
+    <w:lsdException w:name="Colorful Grid Accent 3" w:semiHidden="0" w:uiPriority="73" w:unhideWhenUsed="0"/>
+    <w:lsdException w:name="Light Shading Accent 4" w:semiHidden="0" w:uiPriority="60" w:unhideWhenUsed="0"/>
+    <w:lsdException w:name="Light List Accent 4" w:semiHidden="0" w:uiPriority="61" w:unhideWhenUsed="0"/>
+    <w:lsdException w:name="Light Grid Accent 4" w:semiHidden="0" w:uiPriority="62" w:unhideWhenUsed="0"/>
+    <w:lsdException w:name="Medium Shading 1 Accent 4" w:semiHidden="0" w:uiPriority="63" w:unhideWhenUsed="0"/>
+    <w:lsdException w:name="Medium Shading 2 Accent 4" w:semiHidden="0" w:uiPriority="64" w:unhideWhenUsed="0"/>
+    <w:lsdException w:name="Medium List 1 Accent 4" w:semiHidden="0" w:uiPriority="65" w:unhideWhenUsed="0"/>
+    <w:lsdException w:name="Medium List 2 Accent 4" w:semiHidden="0" w:uiPriority="66" w:unhideWhenUsed="0"/>
+    <w:lsdException w:name="Medium Grid 1 Accent 4" w:semiHidden="0" w:uiPriority="67" w:unhideWhenUsed="0"/>
+    <w:lsdException w:name="Medium Grid 2 Accent 4" w:semiHidden="0" w:uiPriority="68" w:unhideWhenUsed="0"/>
+    <w:lsdException w:name="Medium Grid 3 Accent 4" w:semiHidden="0" w:uiPriority="69" w:unhideWhenUsed="0"/>
+    <w:lsdException w:name="Dark List Accent 4" w:semiHidden="0" w:uiPriority="70" w:unhideWhenUsed="0"/>
+    <w:lsdException w:name="Colorful Shading Accent 4" w:semiHidden="0" w:uiPriority="71" w:unhideWhenUsed="0"/>
+    <w:lsdException w:name="Colorful List Accent 4" w:semiHidden="0" w:uiPriority="72" w:unhideWhenUsed="0"/>
+    <w:lsdException w:name="Colorful Grid Accent 4" w:semiHidden="0" w:uiPriority="73" w:unhideWhenUsed="0"/>
+    <w:lsdException w:name="Light Shading Accent 5" w:semiHidden="0" w:uiPriority="60" w:unhideWhenUsed="0"/>
+    <w:lsdException w:name="Light List Accent 5" w:semiHidden="0" w:uiPriority="61" w:unhideWhenUsed="0"/>
+    <w:lsdException w:name="Light Grid Accent 5" w:semiHidden="0" w:uiPriority="62" w:unhideWhenUsed="0"/>
+    <w:lsdException w:name="Medium Shading 1 Accent 5" w:semiHidden="0" w:uiPriority="63" w:unhideWhenUsed="0"/>
+    <w:lsdException w:name="Medium Shading 2 Accent 5" w:semiHidden="0" w:uiPriority="64" w:unhideWhenUsed="0"/>
+    <w:lsdException w:name="Medium List 1 Accent 5" w:semiHidden="0" w:uiPriority="65" w:unhideWhenUsed="0"/>
+    <w:lsdException w:name="Medium List 2 Accent 5" w:semiHidden="0" w:uiPriority="66" w:unhideWhenUsed="0"/>
+    <w:lsdException w:name="Medium Grid 1 Accent 5" w:semiHidden="0" w:uiPriority="67" w:unhideWhenUsed="0"/>
+    <w:lsdException w:name="Medium Grid 2 Accent 5" w:semiHidden="0" w:uiPriority="68" w:unhideWhenUsed="0"/>
+    <w:lsdException w:name="Medium Grid 3 Accent 5" w:semiHidden="0" w:uiPriority="69" w:unhideWhenUsed="0"/>
+    <w:lsdException w:name="Dark List Accent 5" w:semiHidden="0" w:uiPriority="70" w:unhideWhenUsed="0"/>
+    <w:lsdException w:name="Colorful Shading Accent 5" w:semiHidden="0" w:uiPriority="71" w:unhideWhenUsed="0"/>
+    <w:lsdException w:name="Colorful List Accent 5" w:semiHidden="0" w:uiPriority="72" w:unhideWhenUsed="0"/>
+    <w:lsdException w:name="Colorful Grid Accent 5" w:semiHidden="0" w:uiPriority="73" w:unhideWhenUsed="0"/>
+    <w:lsdException w:name="Light Shading Accent 6" w:semiHidden="0" w:uiPriority="60" w:unhideWhenUsed="0"/>
+    <w:lsdException w:name="Light List Accent 6" w:semiHidden="0" w:uiPriority="61" w:unhideWhenUsed="0"/>
+    <w:lsdException w:name="Light Grid Accent 6" w:semiHidden="0" w:uiPriority="62" w:unhideWhenUsed="0"/>
+    <w:lsdException w:name="Medium Shading 1 Accent 6" w:semiHidden="0" w:uiPriority="63" w:unhideWhenUsed="0"/>
+    <w:lsdException w:name="Medium Shading 2 Accent 6" w:semiHidden="0" w:uiPriority="64" w:unhideWhenUsed="0"/>
+    <w:lsdException w:name="Medium List 1 Accent 6" w:semiHidden="0" w:uiPriority="65" w:unhideWhenUsed="0"/>
+    <w:lsdException w:name="Medium List 2 Accent 6" w:semiHidden="0" w:uiPriority="66" w:unhideWhenUsed="0"/>
+    <w:lsdException w:name="Medium Grid 1 Accent 6" w:semiHidden="0" w:uiPriority="67" w:unhideWhenUsed="0"/>
+    <w:lsdException w:name="Medium Grid 2 Accent 6" w:semiHidden="0" w:uiPriority="68" w:unhideWhenUsed="0"/>
+    <w:lsdException w:name="Medium Grid 3 Accent 6" w:semiHidden="0" w:uiPriority="69" w:unhideWhenUsed="0"/>
+    <w:lsdException w:name="Dark List Accent 6" w:semiHidden="0" w:uiPriority="70" w:unhideWhenUsed="0"/>
+    <w:lsdException w:name="Colorful Shading Accent 6" w:semiHidden="0" w:uiPriority="71" w:unhideWhenUsed="0"/>
+    <w:lsdException w:name="Colorful List Accent 6" w:semiHidden="0" w:uiPriority="72" w:unhideWhenUsed="0"/>
+    <w:lsdException w:name="Colorful Grid Accent 6" w:semiHidden="0" w:uiPriority="73" w:unhideWhenUsed="0"/>
+    <w:lsdException w:name="Subtle Emphasis" w:semiHidden="0" w:uiPriority="19" w:unhideWhenUsed="0" w:qFormat="1"/>
+    <w:lsdException w:name="Intense Emphasis" w:semiHidden="0" w:uiPriority="21" w:unhideWhenUsed="0" w:qFormat="1"/>
+    <w:lsdException w:name="Subtle Reference" w:semiHidden="0" w:uiPriority="31" w:unhideWhenUsed="0" w:qFormat="1"/>
+    <w:lsdException w:name="Intense Reference" w:semiHidden="0" w:uiPriority="32" w:unhideWhenUsed="0" w:qFormat="1"/>
+    <w:lsdException w:name="Book Title" w:semiHidden="0" w:uiPriority="33" w:unhideWhenUsed="0" w:qFormat="1"/>
+    <w:lsdException w:name="Bibliography" w:uiPriority="37"/>
+    <w:lsdException w:name="TOC Heading" w:uiPriority="39" w:qFormat="1"/>
+  </w:latentStyles>
+  <w:style w:type="paragraph" w:default="1" w:styleId="Normal">
+    <w:name w:val="Normal"/>
+    <w:qFormat/>
+  </w:style>
+  <w:style w:type="character" w:default="1" w:styleId="Fuentedeprrafopredeter">
+    <w:name w:val="Default Paragraph Font"/>
+    <w:uiPriority w:val="1"/>
+    <w:semiHidden/>
+    <w:unhideWhenUsed/>
+  </w:style>
+  <w:style w:type="table" w:default="1" w:styleId="Tablanormal">
+    <w:name w:val="Normal Table"/>
+    <w:uiPriority w:val="99"/>
+    <w:semiHidden/>
+    <w:unhideWhenUsed/>
+    <w:tblPr>
+      <w:tblInd w:w="0" w:type="dxa"/>
+      <w:tblCellMar>
+        <w:top w:w="0" w:type="dxa"/>
+        <w:left w:w="108" w:type="dxa"/>
+        <w:bottom w:w="0" w:type="dxa"/>
+        <w:right w:w="108" w:type="dxa"/>
+      </w:tblCellMar>
+    </w:tblPr>
+  </w:style>
+  <w:style w:type="numbering" w:default="1" w:styleId="Sinlista">
+    <w:name w:val="No List"/>
+    <w:uiPriority w:val="99"/>
+    <w:semiHidden/>
+    <w:unhideWhenUsed/>
+  </w:style>
+  <w:style w:type="character" w:styleId="Textodelmarcadordeposicin">
+    <w:name w:val="Placeholder Text"/>
+    <w:basedOn w:val="Fuentedeprrafopredeter"/>
+    <w:uiPriority w:val="99"/>
+    <w:semiHidden/>
+    <w:rsid w:val="001F768D"/>
+    <w:rPr>
+      <w:color w:val="808080"/>
+    </w:rPr>
+  </w:style>
+</w:styles>
+</file>
+
+<file path=word/glossary/webSettings.xml><?xml version="1.0" encoding="utf-8"?>
+<w:webSettings xmlns:mc="http://schemas.openxmlformats.org/markup-compatibility/2006" xmlns:r="http://schemas.openxmlformats.org/officeDocument/2006/relationships" xmlns:w="http://schemas.openxmlformats.org/wordprocessingml/2006/main" xmlns:w14="http://schemas.microsoft.com/office/word/2010/wordml" mc:Ignorable="w14">
+  <w:optimizeForBrowser/>
+  <w:allowPNG/>
+</w:webSettings>
 </file>
 
 <file path=word/theme/theme1.xml><?xml version="1.0" encoding="utf-8"?>
@@ -14983,7 +15879,7 @@
 </file>
 
 <file path=customXml/itemProps1.xml><?xml version="1.0" encoding="utf-8"?>
-<ds:datastoreItem xmlns:ds="http://schemas.openxmlformats.org/officeDocument/2006/customXml" ds:itemID="{053AFFCB-0B3E-4090-B70F-C202B86755CF}">
+<ds:datastoreItem xmlns:ds="http://schemas.openxmlformats.org/officeDocument/2006/customXml" ds:itemID="{52F83617-9BB0-491F-90DF-A87AC4FCCB36}">
   <ds:schemaRefs>
     <ds:schemaRef ds:uri="http://schemas.openxmlformats.org/officeDocument/2006/bibliography"/>
   </ds:schemaRefs>

</xml_diff>